<commit_message>
RELEASE: removed listed simulators from QRs and added reference to README.md
</commit_message>
<xml_diff>
--- a/bitvis_vip_axilite/doc/axilite_bfm_QuickRef.docx
+++ b/bitvis_vip_axilite/doc/axilite_bfm_QuickRef.docx
@@ -9018,8 +9018,6 @@
       <w:r>
         <w:br w:type="page"/>
       </w:r>
-      <w:bookmarkStart w:id="1" w:name="_GoBack"/>
-      <w:bookmarkEnd w:id="1"/>
     </w:p>
     <w:p>
       <w:pPr>
@@ -11939,7 +11937,7 @@
           <w:rFonts w:ascii="Helvetica" w:hAnsi="Helvetica"/>
         </w:rPr>
       </w:pPr>
-      <w:bookmarkStart w:id="2" w:name="_Ref424297123"/>
+      <w:bookmarkStart w:id="1" w:name="_Ref424297123"/>
       <w:r>
         <w:rPr>
           <w:rFonts w:ascii="Helvetica" w:hAnsi="Helvetica"/>
@@ -11947,7 +11945,7 @@
         <w:lastRenderedPageBreak/>
         <w:t>BFM Configuration</w:t>
       </w:r>
-      <w:bookmarkEnd w:id="2"/>
+      <w:bookmarkEnd w:id="1"/>
       <w:r>
         <w:rPr>
           <w:rFonts w:ascii="Helvetica" w:hAnsi="Helvetica"/>
@@ -14219,26 +14217,10 @@
     </w:p>
     <w:p>
       <w:r>
-        <w:t xml:space="preserve">This BFM </w:t>
-      </w:r>
-      <w:r>
-        <w:t>has been compiled and tested with Modelsim</w:t>
-      </w:r>
-      <w:r>
-        <w:t xml:space="preserve"> version 10.3d</w:t>
-      </w:r>
-      <w:r>
-        <w:t xml:space="preserve"> and Riv</w:t>
-      </w:r>
-      <w:r>
-        <w:t>i</w:t>
-      </w:r>
-      <w:r>
-        <w:t>era-PRO version 2015.10.85</w:t>
-      </w:r>
-      <w:r>
-        <w:t>.</w:t>
-      </w:r>
+        <w:t>See README.md for a list of supported simulators.</w:t>
+      </w:r>
+      <w:bookmarkStart w:id="2" w:name="_GoBack"/>
+      <w:bookmarkEnd w:id="2"/>
     </w:p>
     <w:p/>
     <w:p>
@@ -15842,7 +15824,7 @@
               <w:sz w:val="14"/>
               <w:lang w:val="en-US"/>
             </w:rPr>
-            <w:t>2019-06-06</w:t>
+            <w:t>2019-06-07</w:t>
           </w:r>
           <w:r>
             <w:rPr>
@@ -17788,6 +17770,7 @@
     <w:lsdException w:name="HTML Preformatted" w:semiHidden="1" w:unhideWhenUsed="1"/>
     <w:lsdException w:name="HTML Sample" w:semiHidden="1" w:unhideWhenUsed="1"/>
     <w:lsdException w:name="HTML Variable" w:semiHidden="1" w:unhideWhenUsed="1"/>
+    <w:lsdException w:name="Normal Table" w:semiHidden="1" w:unhideWhenUsed="1"/>
     <w:lsdException w:name="No List" w:semiHidden="1" w:unhideWhenUsed="1"/>
     <w:lsdException w:name="Outline List 1" w:semiHidden="1" w:unhideWhenUsed="1"/>
     <w:lsdException w:name="Outline List 2" w:semiHidden="1" w:unhideWhenUsed="1"/>
@@ -17833,8 +17816,10 @@
     <w:lsdException w:name="Table Subtle 2" w:semiHidden="1" w:unhideWhenUsed="1"/>
     <w:lsdException w:name="Table Web 1" w:semiHidden="1" w:unhideWhenUsed="1"/>
     <w:lsdException w:name="Table Web 2" w:semiHidden="1" w:unhideWhenUsed="1"/>
+    <w:lsdException w:name="Table Web 3" w:semiHidden="1" w:unhideWhenUsed="1"/>
     <w:lsdException w:name="Balloon Text" w:semiHidden="1" w:unhideWhenUsed="1"/>
     <w:lsdException w:name="Table Grid" w:uiPriority="59"/>
+    <w:lsdException w:name="Table Theme" w:semiHidden="1" w:unhideWhenUsed="1"/>
     <w:lsdException w:name="Placeholder Text" w:semiHidden="1" w:uiPriority="99"/>
     <w:lsdException w:name="No Spacing" w:uiPriority="1" w:qFormat="1"/>
     <w:lsdException w:name="Light Shading" w:uiPriority="60"/>
@@ -19347,7 +19332,7 @@
 </file>
 
 <file path=customXml/itemProps1.xml><?xml version="1.0" encoding="utf-8"?>
-<ds:datastoreItem xmlns:ds="http://schemas.openxmlformats.org/officeDocument/2006/customXml" ds:itemID="{5CA87112-7DE7-4E3C-8BE8-4387DC1F8A97}">
+<ds:datastoreItem xmlns:ds="http://schemas.openxmlformats.org/officeDocument/2006/customXml" ds:itemID="{EDF33FD8-0111-41FD-93BC-B6432FB0722E}">
   <ds:schemaRefs>
     <ds:schemaRef ds:uri="http://schemas.openxmlformats.org/officeDocument/2006/bibliography"/>
   </ds:schemaRefs>

</xml_diff>

<commit_message>
BV_UVVM-830: AXI-Lite - added clock_period check in insert_delay, updated BFM QR and CHANGES.TXT
</commit_message>
<xml_diff>
--- a/bitvis_vip_axilite/doc/axilite_bfm_QuickRef.docx
+++ b/bitvis_vip_axilite/doc/axilite_bfm_QuickRef.docx
@@ -305,7 +305,6 @@
         <w:t>Quick Reference</w:t>
       </w:r>
     </w:p>
-    <w:p/>
     <w:p/>
     <w:tbl>
       <w:tblPr>
@@ -4621,7 +4620,15 @@
                 <w:bCs/>
                 <w:sz w:val="15"/>
               </w:rPr>
-              <w:t>10 ns</w:t>
+              <w:t>-1</w:t>
+            </w:r>
+            <w:r>
+              <w:rPr>
+                <w:rFonts w:cs="Helvetica"/>
+                <w:bCs/>
+                <w:sz w:val="15"/>
+              </w:rPr>
+              <w:t xml:space="preserve"> ns</w:t>
             </w:r>
           </w:p>
         </w:tc>
@@ -4978,7 +4985,15 @@
                 <w:bCs/>
                 <w:sz w:val="15"/>
               </w:rPr>
-              <w:t>2.5 ns</w:t>
+              <w:t>-1</w:t>
+            </w:r>
+            <w:r>
+              <w:rPr>
+                <w:rFonts w:cs="Helvetica"/>
+                <w:bCs/>
+                <w:sz w:val="15"/>
+              </w:rPr>
+              <w:t xml:space="preserve"> ns</w:t>
             </w:r>
           </w:p>
         </w:tc>
@@ -5091,7 +5106,15 @@
                 <w:bCs/>
                 <w:sz w:val="15"/>
               </w:rPr>
-              <w:t>2.5 ns</w:t>
+              <w:t>-1</w:t>
+            </w:r>
+            <w:r>
+              <w:rPr>
+                <w:rFonts w:cs="Helvetica"/>
+                <w:bCs/>
+                <w:sz w:val="15"/>
+              </w:rPr>
+              <w:t xml:space="preserve"> ns</w:t>
             </w:r>
           </w:p>
         </w:tc>
@@ -5107,7 +5130,7 @@
               <w:left w:val="nil"/>
               <w:right w:val="nil"/>
             </w:tcBorders>
-            <w:shd w:val="clear" w:color="auto" w:fill="E7E6E6"/>
+            <w:shd w:val="clear" w:color="auto" w:fill="E7E6E6" w:themeFill="background2"/>
             <w:vAlign w:val="bottom"/>
           </w:tcPr>
           <w:p>
@@ -5134,7 +5157,7 @@
                 <w:bCs/>
                 <w:sz w:val="15"/>
               </w:rPr>
-              <w:t>expected_response</w:t>
+              <w:t>bfm_sync</w:t>
             </w:r>
             <w:proofErr w:type="spellEnd"/>
           </w:p>
@@ -5146,7 +5169,7 @@
               <w:left w:val="nil"/>
               <w:right w:val="nil"/>
             </w:tcBorders>
-            <w:shd w:val="clear" w:color="auto" w:fill="E7E6E6"/>
+            <w:shd w:val="clear" w:color="auto" w:fill="E7E6E6" w:themeFill="background2"/>
             <w:vAlign w:val="bottom"/>
           </w:tcPr>
           <w:p>
@@ -5172,7 +5195,7 @@
                 <w:bCs/>
                 <w:sz w:val="15"/>
               </w:rPr>
-              <w:t>t_axilite_response_status</w:t>
+              <w:t>t_bfm_sync</w:t>
             </w:r>
             <w:proofErr w:type="spellEnd"/>
           </w:p>
@@ -5184,7 +5207,7 @@
               <w:left w:val="nil"/>
               <w:right w:val="nil"/>
             </w:tcBorders>
-            <w:shd w:val="clear" w:color="auto" w:fill="E7E6E6"/>
+            <w:shd w:val="clear" w:color="auto" w:fill="E7E6E6" w:themeFill="background2"/>
             <w:vAlign w:val="bottom"/>
           </w:tcPr>
           <w:p>
@@ -5203,14 +5226,16 @@
                 <w:sz w:val="15"/>
               </w:rPr>
             </w:pPr>
+            <w:proofErr w:type="spellStart"/>
             <w:r>
               <w:rPr>
                 <w:rFonts w:cs="Helvetica"/>
                 <w:bCs/>
                 <w:sz w:val="15"/>
               </w:rPr>
-              <w:t>OKAY</w:t>
-            </w:r>
+              <w:t>SYNC_ON_CLOCK_ONLY</w:t>
+            </w:r>
+            <w:proofErr w:type="spellEnd"/>
           </w:p>
         </w:tc>
       </w:tr>
@@ -5225,6 +5250,7 @@
               <w:left w:val="nil"/>
               <w:right w:val="nil"/>
             </w:tcBorders>
+            <w:shd w:val="clear" w:color="auto" w:fill="FFFFFF" w:themeFill="background1"/>
             <w:vAlign w:val="bottom"/>
           </w:tcPr>
           <w:p>
@@ -5251,7 +5277,7 @@
                 <w:bCs/>
                 <w:sz w:val="15"/>
               </w:rPr>
-              <w:t>expected_response_severity</w:t>
+              <w:t>expected_response</w:t>
             </w:r>
             <w:proofErr w:type="spellEnd"/>
           </w:p>
@@ -5263,6 +5289,7 @@
               <w:left w:val="nil"/>
               <w:right w:val="nil"/>
             </w:tcBorders>
+            <w:shd w:val="clear" w:color="auto" w:fill="FFFFFF" w:themeFill="background1"/>
             <w:vAlign w:val="bottom"/>
           </w:tcPr>
           <w:p>
@@ -5288,7 +5315,7 @@
                 <w:bCs/>
                 <w:sz w:val="15"/>
               </w:rPr>
-              <w:t>t_alert_level</w:t>
+              <w:t>t_axilite_response_status</w:t>
             </w:r>
             <w:proofErr w:type="spellEnd"/>
           </w:p>
@@ -5300,6 +5327,7 @@
               <w:left w:val="nil"/>
               <w:right w:val="nil"/>
             </w:tcBorders>
+            <w:shd w:val="clear" w:color="auto" w:fill="FFFFFF" w:themeFill="background1"/>
             <w:vAlign w:val="bottom"/>
           </w:tcPr>
           <w:p>
@@ -5318,16 +5346,14 @@
                 <w:sz w:val="15"/>
               </w:rPr>
             </w:pPr>
-            <w:proofErr w:type="spellStart"/>
             <w:r>
               <w:rPr>
                 <w:rFonts w:cs="Helvetica"/>
                 <w:bCs/>
                 <w:sz w:val="15"/>
               </w:rPr>
-              <w:t>TB_FAILURE</w:t>
-            </w:r>
-            <w:proofErr w:type="spellEnd"/>
+              <w:t>OKAY</w:t>
+            </w:r>
           </w:p>
         </w:tc>
       </w:tr>
@@ -5342,7 +5368,7 @@
               <w:left w:val="nil"/>
               <w:right w:val="nil"/>
             </w:tcBorders>
-            <w:shd w:val="clear" w:color="auto" w:fill="E7E6E6"/>
+            <w:shd w:val="clear" w:color="auto" w:fill="E7E6E6" w:themeFill="background2"/>
             <w:vAlign w:val="bottom"/>
           </w:tcPr>
           <w:p>
@@ -5369,7 +5395,7 @@
                 <w:bCs/>
                 <w:sz w:val="15"/>
               </w:rPr>
-              <w:t>protection_setting</w:t>
+              <w:t>expected_response_severity</w:t>
             </w:r>
             <w:proofErr w:type="spellEnd"/>
           </w:p>
@@ -5381,7 +5407,7 @@
               <w:left w:val="nil"/>
               <w:right w:val="nil"/>
             </w:tcBorders>
-            <w:shd w:val="clear" w:color="auto" w:fill="E7E6E6"/>
+            <w:shd w:val="clear" w:color="auto" w:fill="E7E6E6" w:themeFill="background2"/>
             <w:vAlign w:val="bottom"/>
           </w:tcPr>
           <w:p>
@@ -5407,23 +5433,7 @@
                 <w:bCs/>
                 <w:sz w:val="15"/>
               </w:rPr>
-              <w:t>t_axi</w:t>
-            </w:r>
-            <w:r>
-              <w:rPr>
-                <w:rFonts w:cs="Helvetica"/>
-                <w:bCs/>
-                <w:sz w:val="15"/>
-              </w:rPr>
-              <w:t>lite</w:t>
-            </w:r>
-            <w:r>
-              <w:rPr>
-                <w:rFonts w:cs="Helvetica"/>
-                <w:bCs/>
-                <w:sz w:val="15"/>
-              </w:rPr>
-              <w:t>_protection</w:t>
+              <w:t>t_alert_level</w:t>
             </w:r>
             <w:proofErr w:type="spellEnd"/>
           </w:p>
@@ -5435,7 +5445,143 @@
               <w:left w:val="nil"/>
               <w:right w:val="nil"/>
             </w:tcBorders>
-            <w:shd w:val="clear" w:color="auto" w:fill="E7E6E6"/>
+            <w:shd w:val="clear" w:color="auto" w:fill="E7E6E6" w:themeFill="background2"/>
+            <w:vAlign w:val="bottom"/>
+          </w:tcPr>
+          <w:p>
+            <w:pPr>
+              <w:widowControl w:val="0"/>
+              <w:tabs>
+                <w:tab w:val="left" w:pos="851"/>
+              </w:tabs>
+              <w:autoSpaceDE w:val="0"/>
+              <w:autoSpaceDN w:val="0"/>
+              <w:adjustRightInd w:val="0"/>
+              <w:spacing w:line="276" w:lineRule="auto"/>
+              <w:rPr>
+                <w:rFonts w:cs="Helvetica"/>
+                <w:bCs/>
+                <w:sz w:val="15"/>
+              </w:rPr>
+            </w:pPr>
+            <w:proofErr w:type="spellStart"/>
+            <w:r>
+              <w:rPr>
+                <w:rFonts w:cs="Helvetica"/>
+                <w:bCs/>
+                <w:sz w:val="15"/>
+              </w:rPr>
+              <w:t>TB_FAILURE</w:t>
+            </w:r>
+            <w:proofErr w:type="spellEnd"/>
+          </w:p>
+        </w:tc>
+      </w:tr>
+      <w:tr>
+        <w:trPr>
+          <w:trHeight w:val="29"/>
+        </w:trPr>
+        <w:tc>
+          <w:tcPr>
+            <w:tcW w:w="2957" w:type="dxa"/>
+            <w:tcBorders>
+              <w:left w:val="nil"/>
+              <w:right w:val="nil"/>
+            </w:tcBorders>
+            <w:shd w:val="clear" w:color="auto" w:fill="FFFFFF" w:themeFill="background1"/>
+            <w:vAlign w:val="bottom"/>
+          </w:tcPr>
+          <w:p>
+            <w:pPr>
+              <w:widowControl w:val="0"/>
+              <w:tabs>
+                <w:tab w:val="left" w:pos="851"/>
+              </w:tabs>
+              <w:autoSpaceDE w:val="0"/>
+              <w:autoSpaceDN w:val="0"/>
+              <w:adjustRightInd w:val="0"/>
+              <w:spacing w:line="276" w:lineRule="auto"/>
+              <w:ind w:left="122"/>
+              <w:rPr>
+                <w:rFonts w:cs="Helvetica"/>
+                <w:bCs/>
+                <w:sz w:val="15"/>
+              </w:rPr>
+            </w:pPr>
+            <w:proofErr w:type="spellStart"/>
+            <w:r>
+              <w:rPr>
+                <w:rFonts w:cs="Helvetica"/>
+                <w:bCs/>
+                <w:sz w:val="15"/>
+              </w:rPr>
+              <w:t>protection_setting</w:t>
+            </w:r>
+            <w:proofErr w:type="spellEnd"/>
+          </w:p>
+        </w:tc>
+        <w:tc>
+          <w:tcPr>
+            <w:tcW w:w="1843" w:type="dxa"/>
+            <w:tcBorders>
+              <w:left w:val="nil"/>
+              <w:right w:val="nil"/>
+            </w:tcBorders>
+            <w:shd w:val="clear" w:color="auto" w:fill="FFFFFF" w:themeFill="background1"/>
+            <w:vAlign w:val="bottom"/>
+          </w:tcPr>
+          <w:p>
+            <w:pPr>
+              <w:widowControl w:val="0"/>
+              <w:tabs>
+                <w:tab w:val="left" w:pos="851"/>
+              </w:tabs>
+              <w:autoSpaceDE w:val="0"/>
+              <w:autoSpaceDN w:val="0"/>
+              <w:adjustRightInd w:val="0"/>
+              <w:spacing w:line="276" w:lineRule="auto"/>
+              <w:rPr>
+                <w:rFonts w:cs="Helvetica"/>
+                <w:bCs/>
+                <w:sz w:val="15"/>
+              </w:rPr>
+            </w:pPr>
+            <w:proofErr w:type="spellStart"/>
+            <w:r>
+              <w:rPr>
+                <w:rFonts w:cs="Helvetica"/>
+                <w:bCs/>
+                <w:sz w:val="15"/>
+              </w:rPr>
+              <w:t>t_axi</w:t>
+            </w:r>
+            <w:r>
+              <w:rPr>
+                <w:rFonts w:cs="Helvetica"/>
+                <w:bCs/>
+                <w:sz w:val="15"/>
+              </w:rPr>
+              <w:t>lite</w:t>
+            </w:r>
+            <w:r>
+              <w:rPr>
+                <w:rFonts w:cs="Helvetica"/>
+                <w:bCs/>
+                <w:sz w:val="15"/>
+              </w:rPr>
+              <w:t>_protection</w:t>
+            </w:r>
+            <w:proofErr w:type="spellEnd"/>
+          </w:p>
+        </w:tc>
+        <w:tc>
+          <w:tcPr>
+            <w:tcW w:w="3260" w:type="dxa"/>
+            <w:tcBorders>
+              <w:left w:val="nil"/>
+              <w:right w:val="nil"/>
+            </w:tcBorders>
+            <w:shd w:val="clear" w:color="auto" w:fill="FFFFFF" w:themeFill="background1"/>
             <w:vAlign w:val="bottom"/>
           </w:tcPr>
           <w:p>
@@ -5479,7 +5625,7 @@
               <w:left w:val="nil"/>
               <w:right w:val="nil"/>
             </w:tcBorders>
-            <w:shd w:val="clear" w:color="auto" w:fill="auto"/>
+            <w:shd w:val="clear" w:color="auto" w:fill="E7E6E6" w:themeFill="background2"/>
             <w:vAlign w:val="bottom"/>
           </w:tcPr>
           <w:p>
@@ -5517,7 +5663,7 @@
               <w:left w:val="nil"/>
               <w:right w:val="nil"/>
             </w:tcBorders>
-            <w:shd w:val="clear" w:color="auto" w:fill="auto"/>
+            <w:shd w:val="clear" w:color="auto" w:fill="E7E6E6" w:themeFill="background2"/>
             <w:vAlign w:val="bottom"/>
           </w:tcPr>
           <w:p>
@@ -5552,7 +5698,7 @@
               <w:left w:val="nil"/>
               <w:right w:val="nil"/>
             </w:tcBorders>
-            <w:shd w:val="clear" w:color="auto" w:fill="auto"/>
+            <w:shd w:val="clear" w:color="auto" w:fill="E7E6E6" w:themeFill="background2"/>
             <w:vAlign w:val="bottom"/>
           </w:tcPr>
           <w:p>
@@ -5591,7 +5737,7 @@
               <w:left w:val="nil"/>
               <w:right w:val="nil"/>
             </w:tcBorders>
-            <w:shd w:val="clear" w:color="auto" w:fill="E7E6E6"/>
+            <w:shd w:val="clear" w:color="auto" w:fill="FFFFFF" w:themeFill="background1"/>
             <w:vAlign w:val="bottom"/>
           </w:tcPr>
           <w:p>
@@ -5628,7 +5774,7 @@
               <w:left w:val="nil"/>
               <w:right w:val="nil"/>
             </w:tcBorders>
-            <w:shd w:val="clear" w:color="auto" w:fill="E7E6E6"/>
+            <w:shd w:val="clear" w:color="auto" w:fill="FFFFFF" w:themeFill="background1"/>
             <w:vAlign w:val="bottom"/>
           </w:tcPr>
           <w:p>
@@ -5670,7 +5816,7 @@
               <w:left w:val="nil"/>
               <w:right w:val="nil"/>
             </w:tcBorders>
-            <w:shd w:val="clear" w:color="auto" w:fill="E7E6E6"/>
+            <w:shd w:val="clear" w:color="auto" w:fill="FFFFFF" w:themeFill="background1"/>
             <w:vAlign w:val="bottom"/>
           </w:tcPr>
           <w:p>
@@ -5710,7 +5856,7 @@
               <w:left w:val="nil"/>
               <w:right w:val="nil"/>
             </w:tcBorders>
-            <w:shd w:val="clear" w:color="auto" w:fill="auto"/>
+            <w:shd w:val="clear" w:color="auto" w:fill="E7E6E6" w:themeFill="background2"/>
             <w:vAlign w:val="bottom"/>
           </w:tcPr>
           <w:p>
@@ -5748,7 +5894,7 @@
               <w:left w:val="nil"/>
               <w:right w:val="nil"/>
             </w:tcBorders>
-            <w:shd w:val="clear" w:color="auto" w:fill="auto"/>
+            <w:shd w:val="clear" w:color="auto" w:fill="E7E6E6" w:themeFill="background2"/>
             <w:vAlign w:val="bottom"/>
           </w:tcPr>
           <w:p>
@@ -5783,7 +5929,7 @@
               <w:left w:val="nil"/>
               <w:right w:val="nil"/>
             </w:tcBorders>
-            <w:shd w:val="clear" w:color="auto" w:fill="auto"/>
+            <w:shd w:val="clear" w:color="auto" w:fill="E7E6E6" w:themeFill="background2"/>
             <w:vAlign w:val="bottom"/>
           </w:tcPr>
           <w:p>
@@ -5822,7 +5968,7 @@
               <w:left w:val="nil"/>
               <w:right w:val="nil"/>
             </w:tcBorders>
-            <w:shd w:val="clear" w:color="auto" w:fill="E7E6E6"/>
+            <w:shd w:val="clear" w:color="auto" w:fill="FFFFFF" w:themeFill="background1"/>
             <w:vAlign w:val="bottom"/>
           </w:tcPr>
           <w:p>
@@ -5867,7 +6013,7 @@
               <w:left w:val="nil"/>
               <w:right w:val="nil"/>
             </w:tcBorders>
-            <w:shd w:val="clear" w:color="auto" w:fill="E7E6E6"/>
+            <w:shd w:val="clear" w:color="auto" w:fill="FFFFFF" w:themeFill="background1"/>
             <w:vAlign w:val="bottom"/>
           </w:tcPr>
           <w:p>
@@ -5901,137 +6047,7 @@
               <w:left w:val="nil"/>
               <w:right w:val="nil"/>
             </w:tcBorders>
-            <w:shd w:val="clear" w:color="auto" w:fill="E7E6E6"/>
-            <w:vAlign w:val="bottom"/>
-          </w:tcPr>
-          <w:p>
-            <w:pPr>
-              <w:widowControl w:val="0"/>
-              <w:tabs>
-                <w:tab w:val="left" w:pos="851"/>
-              </w:tabs>
-              <w:autoSpaceDE w:val="0"/>
-              <w:autoSpaceDN w:val="0"/>
-              <w:adjustRightInd w:val="0"/>
-              <w:spacing w:line="276" w:lineRule="auto"/>
-              <w:rPr>
-                <w:rFonts w:cs="Helvetica"/>
-                <w:bCs/>
-                <w:sz w:val="15"/>
-              </w:rPr>
-            </w:pPr>
-            <w:r>
-              <w:rPr>
-                <w:rFonts w:cs="Helvetica"/>
-                <w:bCs/>
-                <w:sz w:val="15"/>
-              </w:rPr>
-              <w:t>1</w:t>
-            </w:r>
-          </w:p>
-        </w:tc>
-      </w:tr>
-      <w:tr>
-        <w:trPr>
-          <w:trHeight w:val="81"/>
-        </w:trPr>
-        <w:tc>
-          <w:tcPr>
-            <w:tcW w:w="2957" w:type="dxa"/>
-            <w:tcBorders>
-              <w:top w:val="nil"/>
-              <w:left w:val="nil"/>
-              <w:bottom w:val="nil"/>
-              <w:right w:val="nil"/>
-            </w:tcBorders>
-            <w:shd w:val="clear" w:color="auto" w:fill="auto"/>
-            <w:vAlign w:val="bottom"/>
-          </w:tcPr>
-          <w:p>
-            <w:pPr>
-              <w:widowControl w:val="0"/>
-              <w:tabs>
-                <w:tab w:val="left" w:pos="851"/>
-              </w:tabs>
-              <w:autoSpaceDE w:val="0"/>
-              <w:autoSpaceDN w:val="0"/>
-              <w:adjustRightInd w:val="0"/>
-              <w:spacing w:line="276" w:lineRule="auto"/>
-              <w:ind w:left="122"/>
-              <w:rPr>
-                <w:rFonts w:cs="Helvetica"/>
-                <w:bCs/>
-                <w:sz w:val="15"/>
-              </w:rPr>
-            </w:pPr>
-            <w:proofErr w:type="spellStart"/>
-            <w:r>
-              <w:rPr>
-                <w:rFonts w:cs="Helvetica"/>
-                <w:bCs/>
-                <w:sz w:val="15"/>
-              </w:rPr>
-              <w:t>num_b_pipe_stages</w:t>
-            </w:r>
-            <w:proofErr w:type="spellEnd"/>
-          </w:p>
-        </w:tc>
-        <w:tc>
-          <w:tcPr>
-            <w:tcW w:w="1843" w:type="dxa"/>
-            <w:tcBorders>
-              <w:top w:val="nil"/>
-              <w:left w:val="nil"/>
-              <w:bottom w:val="nil"/>
-              <w:right w:val="nil"/>
-            </w:tcBorders>
-            <w:shd w:val="clear" w:color="auto" w:fill="auto"/>
-            <w:vAlign w:val="bottom"/>
-          </w:tcPr>
-          <w:p>
-            <w:pPr>
-              <w:widowControl w:val="0"/>
-              <w:tabs>
-                <w:tab w:val="left" w:pos="851"/>
-              </w:tabs>
-              <w:autoSpaceDE w:val="0"/>
-              <w:autoSpaceDN w:val="0"/>
-              <w:adjustRightInd w:val="0"/>
-              <w:spacing w:line="276" w:lineRule="auto"/>
-              <w:rPr>
-                <w:rFonts w:cs="Helvetica"/>
-                <w:bCs/>
-                <w:sz w:val="15"/>
-              </w:rPr>
-            </w:pPr>
-            <w:r>
-              <w:rPr>
-                <w:rFonts w:cs="Helvetica"/>
-                <w:bCs/>
-                <w:sz w:val="15"/>
-              </w:rPr>
-              <w:t>n</w:t>
-            </w:r>
-            <w:r>
-              <w:rPr>
-                <w:rFonts w:cs="Helvetica"/>
-                <w:bCs/>
-                <w:sz w:val="15"/>
-              </w:rPr>
-              <w:t>atural</w:t>
-            </w:r>
-          </w:p>
-        </w:tc>
-        <w:tc>
-          <w:tcPr>
-            <w:tcW w:w="3260" w:type="dxa"/>
-            <w:tcBorders>
-              <w:top w:val="nil"/>
-              <w:left w:val="nil"/>
-              <w:bottom w:val="nil"/>
-              <w:right w:val="nil"/>
-            </w:tcBorders>
-            <w:shd w:val="clear" w:color="auto" w:fill="auto"/>
+            <w:shd w:val="clear" w:color="auto" w:fill="FFFFFF" w:themeFill="background1"/>
             <w:vAlign w:val="bottom"/>
           </w:tcPr>
           <w:p>
@@ -6101,7 +6117,7 @@
                 <w:bCs/>
                 <w:sz w:val="15"/>
               </w:rPr>
-              <w:t>id_for_bfm</w:t>
+              <w:t>num_b_pipe_stages</w:t>
             </w:r>
             <w:proofErr w:type="spellEnd"/>
           </w:p>
@@ -6134,16 +6150,22 @@
                 <w:sz w:val="15"/>
               </w:rPr>
             </w:pPr>
-            <w:proofErr w:type="spellStart"/>
             <w:r>
               <w:rPr>
                 <w:rFonts w:cs="Helvetica"/>
                 <w:bCs/>
                 <w:sz w:val="15"/>
               </w:rPr>
-              <w:t>t_msg_id</w:t>
-            </w:r>
-            <w:proofErr w:type="spellEnd"/>
+              <w:t>n</w:t>
+            </w:r>
+            <w:r>
+              <w:rPr>
+                <w:rFonts w:cs="Helvetica"/>
+                <w:bCs/>
+                <w:sz w:val="15"/>
+              </w:rPr>
+              <w:t>atural</w:t>
+            </w:r>
           </w:p>
         </w:tc>
         <w:tc>
@@ -6174,16 +6196,14 @@
                 <w:sz w:val="15"/>
               </w:rPr>
             </w:pPr>
-            <w:proofErr w:type="spellStart"/>
             <w:r>
               <w:rPr>
                 <w:rFonts w:cs="Helvetica"/>
                 <w:bCs/>
                 <w:sz w:val="15"/>
               </w:rPr>
-              <w:t>ID_BFM</w:t>
-            </w:r>
-            <w:proofErr w:type="spellEnd"/>
+              <w:t>1</w:t>
+            </w:r>
           </w:p>
         </w:tc>
       </w:tr>
@@ -6200,7 +6220,7 @@
               <w:bottom w:val="nil"/>
               <w:right w:val="nil"/>
             </w:tcBorders>
-            <w:shd w:val="clear" w:color="auto" w:fill="auto"/>
+            <w:shd w:val="clear" w:color="auto" w:fill="FFFFFF" w:themeFill="background1"/>
             <w:vAlign w:val="bottom"/>
           </w:tcPr>
           <w:p>
@@ -6228,14 +6248,6 @@
                 <w:sz w:val="15"/>
               </w:rPr>
               <w:t>id_for_bfm</w:t>
-            </w:r>
-            <w:r>
-              <w:rPr>
-                <w:rFonts w:cs="Helvetica"/>
-                <w:bCs/>
-                <w:sz w:val="15"/>
-              </w:rPr>
-              <w:t>_wait</w:t>
             </w:r>
             <w:proofErr w:type="spellEnd"/>
           </w:p>
@@ -6249,7 +6261,7 @@
               <w:bottom w:val="nil"/>
               <w:right w:val="nil"/>
             </w:tcBorders>
-            <w:shd w:val="clear" w:color="auto" w:fill="auto"/>
+            <w:shd w:val="clear" w:color="auto" w:fill="FFFFFF" w:themeFill="background1"/>
             <w:vAlign w:val="bottom"/>
           </w:tcPr>
           <w:p>
@@ -6289,7 +6301,141 @@
               <w:bottom w:val="nil"/>
               <w:right w:val="nil"/>
             </w:tcBorders>
-            <w:shd w:val="clear" w:color="auto" w:fill="auto"/>
+            <w:shd w:val="clear" w:color="auto" w:fill="FFFFFF" w:themeFill="background1"/>
+            <w:vAlign w:val="bottom"/>
+          </w:tcPr>
+          <w:p>
+            <w:pPr>
+              <w:widowControl w:val="0"/>
+              <w:tabs>
+                <w:tab w:val="left" w:pos="851"/>
+              </w:tabs>
+              <w:autoSpaceDE w:val="0"/>
+              <w:autoSpaceDN w:val="0"/>
+              <w:adjustRightInd w:val="0"/>
+              <w:spacing w:line="276" w:lineRule="auto"/>
+              <w:rPr>
+                <w:rFonts w:cs="Helvetica"/>
+                <w:bCs/>
+                <w:sz w:val="15"/>
+              </w:rPr>
+            </w:pPr>
+            <w:proofErr w:type="spellStart"/>
+            <w:r>
+              <w:rPr>
+                <w:rFonts w:cs="Helvetica"/>
+                <w:bCs/>
+                <w:sz w:val="15"/>
+              </w:rPr>
+              <w:t>ID_BFM</w:t>
+            </w:r>
+            <w:proofErr w:type="spellEnd"/>
+          </w:p>
+        </w:tc>
+      </w:tr>
+      <w:tr>
+        <w:trPr>
+          <w:trHeight w:val="81"/>
+        </w:trPr>
+        <w:tc>
+          <w:tcPr>
+            <w:tcW w:w="2957" w:type="dxa"/>
+            <w:tcBorders>
+              <w:top w:val="nil"/>
+              <w:left w:val="nil"/>
+              <w:bottom w:val="nil"/>
+              <w:right w:val="nil"/>
+            </w:tcBorders>
+            <w:shd w:val="clear" w:color="auto" w:fill="E7E6E6" w:themeFill="background2"/>
+            <w:vAlign w:val="bottom"/>
+          </w:tcPr>
+          <w:p>
+            <w:pPr>
+              <w:widowControl w:val="0"/>
+              <w:tabs>
+                <w:tab w:val="left" w:pos="851"/>
+              </w:tabs>
+              <w:autoSpaceDE w:val="0"/>
+              <w:autoSpaceDN w:val="0"/>
+              <w:adjustRightInd w:val="0"/>
+              <w:spacing w:line="276" w:lineRule="auto"/>
+              <w:ind w:left="122"/>
+              <w:rPr>
+                <w:rFonts w:cs="Helvetica"/>
+                <w:bCs/>
+                <w:sz w:val="15"/>
+              </w:rPr>
+            </w:pPr>
+            <w:proofErr w:type="spellStart"/>
+            <w:r>
+              <w:rPr>
+                <w:rFonts w:cs="Helvetica"/>
+                <w:bCs/>
+                <w:sz w:val="15"/>
+              </w:rPr>
+              <w:t>id_for_bfm</w:t>
+            </w:r>
+            <w:r>
+              <w:rPr>
+                <w:rFonts w:cs="Helvetica"/>
+                <w:bCs/>
+                <w:sz w:val="15"/>
+              </w:rPr>
+              <w:t>_wait</w:t>
+            </w:r>
+            <w:proofErr w:type="spellEnd"/>
+          </w:p>
+        </w:tc>
+        <w:tc>
+          <w:tcPr>
+            <w:tcW w:w="1843" w:type="dxa"/>
+            <w:tcBorders>
+              <w:top w:val="nil"/>
+              <w:left w:val="nil"/>
+              <w:bottom w:val="nil"/>
+              <w:right w:val="nil"/>
+            </w:tcBorders>
+            <w:shd w:val="clear" w:color="auto" w:fill="E7E6E6" w:themeFill="background2"/>
+            <w:vAlign w:val="bottom"/>
+          </w:tcPr>
+          <w:p>
+            <w:pPr>
+              <w:widowControl w:val="0"/>
+              <w:tabs>
+                <w:tab w:val="left" w:pos="851"/>
+              </w:tabs>
+              <w:autoSpaceDE w:val="0"/>
+              <w:autoSpaceDN w:val="0"/>
+              <w:adjustRightInd w:val="0"/>
+              <w:spacing w:line="276" w:lineRule="auto"/>
+              <w:rPr>
+                <w:rFonts w:cs="Helvetica"/>
+                <w:bCs/>
+                <w:sz w:val="15"/>
+              </w:rPr>
+            </w:pPr>
+            <w:proofErr w:type="spellStart"/>
+            <w:r>
+              <w:rPr>
+                <w:rFonts w:cs="Helvetica"/>
+                <w:bCs/>
+                <w:sz w:val="15"/>
+              </w:rPr>
+              <w:t>t_msg_id</w:t>
+            </w:r>
+            <w:proofErr w:type="spellEnd"/>
+          </w:p>
+        </w:tc>
+        <w:tc>
+          <w:tcPr>
+            <w:tcW w:w="3260" w:type="dxa"/>
+            <w:tcBorders>
+              <w:top w:val="nil"/>
+              <w:left w:val="nil"/>
+              <w:bottom w:val="nil"/>
+              <w:right w:val="nil"/>
+            </w:tcBorders>
+            <w:shd w:val="clear" w:color="auto" w:fill="E7E6E6" w:themeFill="background2"/>
             <w:vAlign w:val="bottom"/>
           </w:tcPr>
           <w:p>
@@ -16200,7 +16346,13 @@
               <w:rPr>
                 <w:szCs w:val="18"/>
               </w:rPr>
-              <w:t>10 ns</w:t>
+              <w:t>-1</w:t>
+            </w:r>
+            <w:r>
+              <w:rPr>
+                <w:szCs w:val="18"/>
+              </w:rPr>
+              <w:t xml:space="preserve"> ns</w:t>
             </w:r>
           </w:p>
         </w:tc>
@@ -16518,7 +16670,13 @@
               <w:rPr>
                 <w:szCs w:val="18"/>
               </w:rPr>
-              <w:t>2.5 ns</w:t>
+              <w:t>-1</w:t>
+            </w:r>
+            <w:r>
+              <w:rPr>
+                <w:szCs w:val="18"/>
+              </w:rPr>
+              <w:t xml:space="preserve"> ns</w:t>
             </w:r>
           </w:p>
         </w:tc>
@@ -16663,7 +16821,13 @@
               <w:rPr>
                 <w:szCs w:val="18"/>
               </w:rPr>
-              <w:t>2.5 ns</w:t>
+              <w:t>-1</w:t>
+            </w:r>
+            <w:r>
+              <w:rPr>
+                <w:szCs w:val="18"/>
+              </w:rPr>
+              <w:t xml:space="preserve"> ns</w:t>
             </w:r>
           </w:p>
         </w:tc>
@@ -16736,6 +16900,118 @@
             <w:proofErr w:type="spellEnd"/>
             <w:r>
               <w:t>/2.</w:t>
+            </w:r>
+          </w:p>
+        </w:tc>
+      </w:tr>
+      <w:tr>
+        <w:tc>
+          <w:tcPr>
+            <w:tcW w:w="2588" w:type="dxa"/>
+            <w:tcBorders>
+              <w:left w:val="nil"/>
+              <w:right w:val="nil"/>
+            </w:tcBorders>
+            <w:shd w:val="clear" w:color="auto" w:fill="auto"/>
+            <w:vAlign w:val="center"/>
+          </w:tcPr>
+          <w:p>
+            <w:pPr>
+              <w:spacing w:line="276" w:lineRule="auto"/>
+              <w:rPr>
+                <w:szCs w:val="18"/>
+              </w:rPr>
+            </w:pPr>
+            <w:proofErr w:type="spellStart"/>
+            <w:r>
+              <w:rPr>
+                <w:szCs w:val="18"/>
+              </w:rPr>
+              <w:t>bfm_sync</w:t>
+            </w:r>
+            <w:proofErr w:type="spellEnd"/>
+          </w:p>
+        </w:tc>
+        <w:tc>
+          <w:tcPr>
+            <w:tcW w:w="2005" w:type="dxa"/>
+            <w:tcBorders>
+              <w:left w:val="nil"/>
+              <w:right w:val="nil"/>
+            </w:tcBorders>
+            <w:shd w:val="clear" w:color="auto" w:fill="auto"/>
+            <w:vAlign w:val="center"/>
+          </w:tcPr>
+          <w:p>
+            <w:pPr>
+              <w:spacing w:line="276" w:lineRule="auto"/>
+              <w:rPr>
+                <w:szCs w:val="18"/>
+              </w:rPr>
+            </w:pPr>
+            <w:proofErr w:type="spellStart"/>
+            <w:r>
+              <w:rPr>
+                <w:szCs w:val="18"/>
+              </w:rPr>
+              <w:t>t_bfm_sync</w:t>
+            </w:r>
+            <w:proofErr w:type="spellEnd"/>
+          </w:p>
+        </w:tc>
+        <w:tc>
+          <w:tcPr>
+            <w:tcW w:w="3907" w:type="dxa"/>
+            <w:tcBorders>
+              <w:left w:val="nil"/>
+              <w:right w:val="nil"/>
+            </w:tcBorders>
+            <w:shd w:val="clear" w:color="auto" w:fill="auto"/>
+            <w:vAlign w:val="center"/>
+          </w:tcPr>
+          <w:p>
+            <w:pPr>
+              <w:spacing w:line="276" w:lineRule="auto"/>
+              <w:rPr>
+                <w:szCs w:val="18"/>
+              </w:rPr>
+            </w:pPr>
+            <w:proofErr w:type="spellStart"/>
+            <w:r>
+              <w:rPr>
+                <w:szCs w:val="18"/>
+              </w:rPr>
+              <w:t>SYNC_ON_CLOCK_ONLY</w:t>
+            </w:r>
+            <w:proofErr w:type="spellEnd"/>
+          </w:p>
+        </w:tc>
+        <w:tc>
+          <w:tcPr>
+            <w:tcW w:w="6629" w:type="dxa"/>
+            <w:tcBorders>
+              <w:left w:val="nil"/>
+              <w:right w:val="nil"/>
+            </w:tcBorders>
+            <w:shd w:val="clear" w:color="auto" w:fill="auto"/>
+          </w:tcPr>
+          <w:p>
+            <w:pPr>
+              <w:tabs>
+                <w:tab w:val="left" w:pos="4820"/>
+              </w:tabs>
+              <w:spacing w:line="276" w:lineRule="auto"/>
+            </w:pPr>
+            <w:r>
+              <w:t xml:space="preserve">Sets the start and exit synchronisation of the </w:t>
+            </w:r>
+            <w:proofErr w:type="spellStart"/>
+            <w:r>
+              <w:t>BFM</w:t>
+            </w:r>
+            <w:proofErr w:type="spellEnd"/>
+            <w:r>
+              <w:t>.</w:t>
             </w:r>
           </w:p>
         </w:tc>
@@ -18043,46 +18319,26 @@
     <w:p>
       <w:pPr>
         <w:pStyle w:val="Overskrift1"/>
+        <w:numPr>
+          <w:ilvl w:val="0"/>
+          <w:numId w:val="0"/>
+        </w:numPr>
+        <w:ind w:left="432" w:hanging="432"/>
         <w:rPr>
           <w:rFonts w:ascii="Helvetica" w:hAnsi="Helvetica"/>
         </w:rPr>
       </w:pPr>
-      <w:r>
-        <w:rPr>
-          <w:rFonts w:ascii="Helvetica" w:hAnsi="Helvetica"/>
-        </w:rPr>
-        <w:t>Additional Documentation</w:t>
-      </w:r>
     </w:p>
     <w:p>
-      <w:r>
-        <w:t>For addi</w:t>
-      </w:r>
-      <w:r>
-        <w:t>tional documentation on the AXI4-</w:t>
-      </w:r>
-      <w:r>
-        <w:t>Li</w:t>
-      </w:r>
-      <w:r>
-        <w:t>te standard, please see the AXI4-</w:t>
-      </w:r>
-      <w:r>
-        <w:t xml:space="preserve">Lite specification “AMBA® </w:t>
-      </w:r>
-      <w:proofErr w:type="spellStart"/>
-      <w:r>
-        <w:t>AXI</w:t>
-      </w:r>
-      <w:proofErr w:type="spellEnd"/>
-      <w:r>
-        <w:t>™ and ACE™ Protocol</w:t>
-      </w:r>
-      <w:r>
-        <w:t xml:space="preserve"> </w:t>
-      </w:r>
-      <w:r>
-        <w:t>Specification - AXI3™, AXI4™, and AXI4-Lite™ ACE and ACE-Lite™”, available from ARM.</w:t>
+      <w:pPr>
+        <w:rPr>
+          <w:b/>
+          <w:kern w:val="28"/>
+          <w:sz w:val="24"/>
+        </w:rPr>
+      </w:pPr>
+      <w:r>
+        <w:br w:type="page"/>
       </w:r>
     </w:p>
     <w:p>
@@ -18096,128 +18352,175 @@
         <w:rPr>
           <w:rFonts w:ascii="Helvetica" w:hAnsi="Helvetica"/>
         </w:rPr>
-        <w:t>Compilation</w:t>
+        <w:lastRenderedPageBreak/>
+        <w:t>Additional Documentation</w:t>
       </w:r>
     </w:p>
     <w:p>
       <w:r>
-        <w:t>The AXI</w:t>
-      </w:r>
-      <w:r>
-        <w:t>4</w:t>
-      </w:r>
-      <w:r>
-        <w:t>-Lite</w:t>
+        <w:t>For addi</w:t>
+      </w:r>
+      <w:r>
+        <w:t>tional documentation on the AXI4-</w:t>
+      </w:r>
+      <w:r>
+        <w:t>Li</w:t>
+      </w:r>
+      <w:r>
+        <w:t>te standard, please see the AXI4-</w:t>
+      </w:r>
+      <w:r>
+        <w:t xml:space="preserve">Lite specification “AMBA® </w:t>
+      </w:r>
+      <w:proofErr w:type="spellStart"/>
+      <w:r>
+        <w:t>AXI</w:t>
+      </w:r>
+      <w:proofErr w:type="spellEnd"/>
+      <w:r>
+        <w:t>™ and ACE™ Protocol</w:t>
       </w:r>
       <w:r>
         <w:t xml:space="preserve"> </w:t>
       </w:r>
-      <w:proofErr w:type="spellStart"/>
-      <w:r>
-        <w:t>BFM</w:t>
-      </w:r>
-      <w:proofErr w:type="spellEnd"/>
-      <w:r>
-        <w:t xml:space="preserve"> </w:t>
-      </w:r>
-      <w:r>
-        <w:t>m</w:t>
-      </w:r>
-      <w:r>
-        <w:t xml:space="preserve">ay </w:t>
-      </w:r>
-      <w:r>
-        <w:t xml:space="preserve">only be </w:t>
-      </w:r>
-      <w:r>
-        <w:t>com</w:t>
-      </w:r>
-      <w:r>
-        <w:t>p</w:t>
-      </w:r>
-      <w:r>
-        <w:t>iled with</w:t>
-      </w:r>
-      <w:r>
-        <w:t xml:space="preserve"> </w:t>
-      </w:r>
-      <w:r>
-        <w:t>VHDL</w:t>
-      </w:r>
-      <w:r>
-        <w:t xml:space="preserve"> 2008. It is </w:t>
-      </w:r>
-      <w:r>
-        <w:t xml:space="preserve">dependent on </w:t>
-      </w:r>
-      <w:r>
-        <w:t xml:space="preserve">the </w:t>
-      </w:r>
-      <w:proofErr w:type="spellStart"/>
-      <w:r>
-        <w:t>UVVM</w:t>
-      </w:r>
-      <w:proofErr w:type="spellEnd"/>
-      <w:r>
-        <w:t xml:space="preserve"> Utility Library (</w:t>
-      </w:r>
-      <w:proofErr w:type="spellStart"/>
-      <w:r>
-        <w:t>UVVM-Util</w:t>
-      </w:r>
-      <w:proofErr w:type="spellEnd"/>
-      <w:r>
-        <w:t>), which is only compatible with VHDL 2008.</w:t>
+      <w:r>
+        <w:t>Specification - AXI3™, AXI4™, and AXI4-Lite™ ACE and ACE-Lite™”, available from ARM.</w:t>
+      </w:r>
+    </w:p>
+    <w:p/>
+    <w:p>
+      <w:pPr>
+        <w:pStyle w:val="Overskrift1"/>
+        <w:rPr>
+          <w:rFonts w:ascii="Helvetica" w:hAnsi="Helvetica"/>
+        </w:rPr>
+      </w:pPr>
+      <w:r>
+        <w:rPr>
+          <w:rFonts w:ascii="Helvetica" w:hAnsi="Helvetica"/>
+        </w:rPr>
+        <w:t>Compilation</w:t>
       </w:r>
     </w:p>
     <w:p>
       <w:r>
-        <w:t xml:space="preserve">See the separate </w:t>
+        <w:t>The AXI</w:t>
+      </w:r>
+      <w:r>
+        <w:t>4</w:t>
+      </w:r>
+      <w:r>
+        <w:t>-Lite</w:t>
+      </w:r>
+      <w:r>
+        <w:t xml:space="preserve"> </w:t>
       </w:r>
       <w:proofErr w:type="spellStart"/>
       <w:r>
+        <w:t>BFM</w:t>
+      </w:r>
+      <w:proofErr w:type="spellEnd"/>
+      <w:r>
+        <w:t xml:space="preserve"> </w:t>
+      </w:r>
+      <w:r>
+        <w:t>m</w:t>
+      </w:r>
+      <w:r>
+        <w:t xml:space="preserve">ay </w:t>
+      </w:r>
+      <w:r>
+        <w:t xml:space="preserve">only be </w:t>
+      </w:r>
+      <w:r>
+        <w:t>com</w:t>
+      </w:r>
+      <w:r>
+        <w:t>p</w:t>
+      </w:r>
+      <w:r>
+        <w:t>iled with</w:t>
+      </w:r>
+      <w:r>
+        <w:t xml:space="preserve"> </w:t>
+      </w:r>
+      <w:r>
+        <w:t>VHDL</w:t>
+      </w:r>
+      <w:r>
+        <w:t xml:space="preserve"> 2008. It is </w:t>
+      </w:r>
+      <w:r>
+        <w:t xml:space="preserve">dependent on </w:t>
+      </w:r>
+      <w:r>
+        <w:t xml:space="preserve">the </w:t>
+      </w:r>
+      <w:proofErr w:type="spellStart"/>
+      <w:r>
+        <w:t>UVVM</w:t>
+      </w:r>
+      <w:proofErr w:type="spellEnd"/>
+      <w:r>
+        <w:t xml:space="preserve"> Utility Library (</w:t>
+      </w:r>
+      <w:proofErr w:type="spellStart"/>
+      <w:r>
         <w:t>UVVM-Util</w:t>
       </w:r>
       <w:proofErr w:type="spellEnd"/>
       <w:r>
-        <w:t xml:space="preserve"> documentation for more info</w:t>
-      </w:r>
-      <w:r>
-        <w:t>.</w:t>
-      </w:r>
-      <w:r>
-        <w:t xml:space="preserve"> After </w:t>
-      </w:r>
-      <w:proofErr w:type="spellStart"/>
-      <w:r>
-        <w:t>UVVM-Util</w:t>
-      </w:r>
-      <w:proofErr w:type="spellEnd"/>
-      <w:r>
-        <w:t xml:space="preserve"> has been co</w:t>
-      </w:r>
-      <w:r>
-        <w:t xml:space="preserve">mpiled, the </w:t>
-      </w:r>
-      <w:proofErr w:type="spellStart"/>
-      <w:r>
-        <w:t>axilite_bfm_pkg.vhd</w:t>
-      </w:r>
-      <w:proofErr w:type="spellEnd"/>
-      <w:r>
-        <w:t xml:space="preserve"> </w:t>
-      </w:r>
-      <w:proofErr w:type="spellStart"/>
-      <w:r>
-        <w:t>BFM</w:t>
-      </w:r>
-      <w:proofErr w:type="spellEnd"/>
-      <w:r>
-        <w:t xml:space="preserve"> can be compiled into any desired library.</w:t>
+        <w:t>), which is only compatible with VHDL 2008.</w:t>
       </w:r>
     </w:p>
     <w:p>
       <w:r>
+        <w:t xml:space="preserve">See the separate </w:t>
+      </w:r>
+      <w:proofErr w:type="spellStart"/>
+      <w:r>
+        <w:t>UVVM-Util</w:t>
+      </w:r>
+      <w:proofErr w:type="spellEnd"/>
+      <w:r>
+        <w:t xml:space="preserve"> documentation for more info</w:t>
+      </w:r>
+      <w:r>
+        <w:t>.</w:t>
+      </w:r>
+      <w:r>
+        <w:t xml:space="preserve"> After </w:t>
+      </w:r>
+      <w:proofErr w:type="spellStart"/>
+      <w:r>
+        <w:t>UVVM-Util</w:t>
+      </w:r>
+      <w:proofErr w:type="spellEnd"/>
+      <w:r>
+        <w:t xml:space="preserve"> has been co</w:t>
+      </w:r>
+      <w:r>
+        <w:t xml:space="preserve">mpiled, the </w:t>
+      </w:r>
+      <w:proofErr w:type="spellStart"/>
+      <w:r>
+        <w:t>axilite_bfm_pkg.vhd</w:t>
+      </w:r>
+      <w:proofErr w:type="spellEnd"/>
+      <w:r>
+        <w:t xml:space="preserve"> </w:t>
+      </w:r>
+      <w:proofErr w:type="spellStart"/>
+      <w:r>
+        <w:t>BFM</w:t>
+      </w:r>
+      <w:proofErr w:type="spellEnd"/>
+      <w:r>
+        <w:t xml:space="preserve"> can be compiled into any desired library.</w:t>
+      </w:r>
+    </w:p>
+    <w:p>
+      <w:r>
         <w:t xml:space="preserve">See the </w:t>
       </w:r>
       <w:proofErr w:type="spellStart"/>
@@ -18236,6 +18539,10 @@
       <w:r>
         <w:t>/doc for information about compile scripts.</w:t>
       </w:r>
+    </w:p>
+    <w:p>
+      <w:bookmarkStart w:id="2" w:name="_GoBack"/>
+      <w:bookmarkEnd w:id="2"/>
     </w:p>
     <w:p>
       <w:pPr>
@@ -18298,7 +18605,7 @@
           <w:rFonts w:ascii="Helvetica" w:hAnsi="Helvetica"/>
         </w:rPr>
       </w:pPr>
-      <w:bookmarkStart w:id="2" w:name="_Ref423952304"/>
+      <w:bookmarkStart w:id="3" w:name="_Ref423952304"/>
       <w:r>
         <w:rPr>
           <w:rFonts w:ascii="Helvetica" w:hAnsi="Helvetica"/>
@@ -18326,7 +18633,7 @@
         </w:rPr>
         <w:t xml:space="preserve"> overloads</w:t>
       </w:r>
-      <w:bookmarkEnd w:id="2"/>
+      <w:bookmarkEnd w:id="3"/>
       <w:r>
         <w:rPr>
           <w:rFonts w:ascii="Helvetica" w:hAnsi="Helvetica"/>
@@ -19511,10 +19818,7 @@
       </w:r>
     </w:p>
     <w:p/>
-    <w:p>
-      <w:bookmarkStart w:id="3" w:name="_GoBack"/>
-      <w:bookmarkEnd w:id="3"/>
-    </w:p>
+    <w:p/>
     <w:p/>
     <w:p>
       <w:r>
@@ -20306,7 +20610,7 @@
               <w:sz w:val="14"/>
               <w:lang w:val="en-US"/>
             </w:rPr>
-            <w:t>2019-12-03</w:t>
+            <w:t>2020-01-17</w:t>
           </w:r>
           <w:r>
             <w:rPr>
@@ -23856,7 +24160,7 @@
 </file>
 
 <file path=customXml/itemProps1.xml><?xml version="1.0" encoding="utf-8"?>
-<ds:datastoreItem xmlns:ds="http://schemas.openxmlformats.org/officeDocument/2006/customXml" ds:itemID="{1FE98B63-1EB9-004C-9E50-05578415C1C7}">
+<ds:datastoreItem xmlns:ds="http://schemas.openxmlformats.org/officeDocument/2006/customXml" ds:itemID="{C19570B9-EE30-7D4C-BBD0-EA4685005EBC}">
   <ds:schemaRefs>
     <ds:schemaRef ds:uri="http://schemas.openxmlformats.org/officeDocument/2006/bibliography"/>
   </ds:schemaRefs>

</xml_diff>

<commit_message>
Release: updated CHANGES.TXT and QRs with release version numbers
</commit_message>
<xml_diff>
--- a/bitvis_vip_axilite/doc/axilite_bfm_QuickRef.docx
+++ b/bitvis_vip_axilite/doc/axilite_bfm_QuickRef.docx
@@ -1181,9 +1181,9 @@
                 <w:sz w:val="15"/>
                 <w:szCs w:val="28"/>
               </w:rPr>
-              <w:t>xilite_</w:t>
-            </w:r>
-            <w:proofErr w:type="gramStart"/>
+              <w:t>xilite_write</w:t>
+            </w:r>
+            <w:proofErr w:type="spellEnd"/>
             <w:r>
               <w:rPr>
                 <w:rFonts w:cs="Verdana"/>
@@ -1193,22 +1193,9 @@
                 <w:sz w:val="15"/>
                 <w:szCs w:val="28"/>
               </w:rPr>
-              <w:t>write</w:t>
-            </w:r>
-            <w:proofErr w:type="spellEnd"/>
-            <w:r>
-              <w:rPr>
-                <w:rFonts w:cs="Verdana"/>
-                <w:b w:val="0"/>
-                <w:bCs w:val="0"/>
-                <w:i/>
-                <w:sz w:val="15"/>
-                <w:szCs w:val="28"/>
-              </w:rPr>
               <w:t>(</w:t>
             </w:r>
             <w:proofErr w:type="spellStart"/>
-            <w:proofErr w:type="gramEnd"/>
             <w:r>
               <w:rPr>
                 <w:rFonts w:cs="Verdana"/>
@@ -1880,9 +1867,9 @@
                 <w:sz w:val="15"/>
                 <w:szCs w:val="13"/>
               </w:rPr>
-              <w:t>axilite_</w:t>
-            </w:r>
-            <w:proofErr w:type="gramStart"/>
+              <w:t>axilite_read</w:t>
+            </w:r>
+            <w:proofErr w:type="spellEnd"/>
             <w:r>
               <w:rPr>
                 <w:rFonts w:cs="Verdana"/>
@@ -1890,19 +1877,8 @@
                 <w:sz w:val="15"/>
                 <w:szCs w:val="13"/>
               </w:rPr>
-              <w:t>read</w:t>
-            </w:r>
-            <w:proofErr w:type="spellEnd"/>
-            <w:r>
-              <w:rPr>
-                <w:rFonts w:cs="Verdana"/>
-                <w:b w:val="0"/>
-                <w:sz w:val="15"/>
-                <w:szCs w:val="13"/>
-              </w:rPr>
               <w:t>(</w:t>
             </w:r>
-            <w:proofErr w:type="gramEnd"/>
             <w:r>
               <w:rPr>
                 <w:rFonts w:cs="Verdana"/>
@@ -2093,9 +2069,9 @@
                 <w:sz w:val="15"/>
                 <w:szCs w:val="28"/>
               </w:rPr>
-              <w:t>axilite_</w:t>
-            </w:r>
-            <w:proofErr w:type="gramStart"/>
+              <w:t>axilite_read</w:t>
+            </w:r>
+            <w:proofErr w:type="spellEnd"/>
             <w:r>
               <w:rPr>
                 <w:rFonts w:cs="Verdana"/>
@@ -2105,22 +2081,9 @@
                 <w:sz w:val="15"/>
                 <w:szCs w:val="28"/>
               </w:rPr>
-              <w:t>read</w:t>
-            </w:r>
-            <w:proofErr w:type="spellEnd"/>
-            <w:r>
-              <w:rPr>
-                <w:rFonts w:cs="Verdana"/>
-                <w:b w:val="0"/>
-                <w:bCs w:val="0"/>
-                <w:i/>
-                <w:sz w:val="15"/>
-                <w:szCs w:val="28"/>
-              </w:rPr>
               <w:t>(</w:t>
             </w:r>
             <w:proofErr w:type="spellStart"/>
-            <w:proofErr w:type="gramEnd"/>
             <w:r>
               <w:rPr>
                 <w:rFonts w:cs="Verdana"/>
@@ -2595,9 +2558,9 @@
                 <w:sz w:val="15"/>
                 <w:szCs w:val="13"/>
               </w:rPr>
-              <w:t>axilite_</w:t>
-            </w:r>
-            <w:proofErr w:type="gramStart"/>
+              <w:t>axilite_check</w:t>
+            </w:r>
+            <w:proofErr w:type="spellEnd"/>
             <w:r>
               <w:rPr>
                 <w:rFonts w:cs="Verdana"/>
@@ -2605,19 +2568,8 @@
                 <w:sz w:val="15"/>
                 <w:szCs w:val="13"/>
               </w:rPr>
-              <w:t>check</w:t>
-            </w:r>
-            <w:proofErr w:type="spellEnd"/>
-            <w:r>
-              <w:rPr>
-                <w:rFonts w:cs="Verdana"/>
-                <w:b w:val="0"/>
-                <w:sz w:val="15"/>
-                <w:szCs w:val="13"/>
-              </w:rPr>
               <w:t>(</w:t>
             </w:r>
-            <w:proofErr w:type="gramEnd"/>
             <w:r>
               <w:rPr>
                 <w:rFonts w:cs="Verdana"/>
@@ -2807,9 +2759,9 @@
                 <w:sz w:val="15"/>
                 <w:szCs w:val="28"/>
               </w:rPr>
-              <w:t>axilite_</w:t>
-            </w:r>
-            <w:proofErr w:type="gramStart"/>
+              <w:t>axilite_check</w:t>
+            </w:r>
+            <w:proofErr w:type="spellEnd"/>
             <w:r>
               <w:rPr>
                 <w:rFonts w:cs="Verdana"/>
@@ -2819,22 +2771,9 @@
                 <w:sz w:val="15"/>
                 <w:szCs w:val="28"/>
               </w:rPr>
-              <w:t>check</w:t>
-            </w:r>
-            <w:proofErr w:type="spellEnd"/>
-            <w:r>
-              <w:rPr>
-                <w:rFonts w:cs="Verdana"/>
-                <w:b w:val="0"/>
-                <w:bCs w:val="0"/>
-                <w:i/>
-                <w:sz w:val="15"/>
-                <w:szCs w:val="28"/>
-              </w:rPr>
               <w:t>(</w:t>
             </w:r>
             <w:proofErr w:type="spellStart"/>
-            <w:proofErr w:type="gramEnd"/>
             <w:r>
               <w:rPr>
                 <w:rFonts w:cs="Verdana"/>
@@ -3368,9 +3307,9 @@
                 <w:sz w:val="15"/>
                 <w:szCs w:val="28"/>
               </w:rPr>
-              <w:t>axilite_</w:t>
-            </w:r>
-            <w:proofErr w:type="gramStart"/>
+              <w:t>axilite_if</w:t>
+            </w:r>
+            <w:proofErr w:type="spellEnd"/>
             <w:r>
               <w:rPr>
                 <w:rFonts w:cs="Verdana"/>
@@ -3379,29 +3318,7 @@
                 <w:sz w:val="15"/>
                 <w:szCs w:val="28"/>
               </w:rPr>
-              <w:t>if</w:t>
-            </w:r>
-            <w:proofErr w:type="spellEnd"/>
-            <w:r>
-              <w:rPr>
-                <w:rFonts w:cs="Verdana"/>
-                <w:b w:val="0"/>
-                <w:bCs w:val="0"/>
-                <w:sz w:val="15"/>
-                <w:szCs w:val="28"/>
-              </w:rPr>
-              <w:t xml:space="preserve">  &lt;</w:t>
-            </w:r>
-            <w:proofErr w:type="gramEnd"/>
-            <w:r>
-              <w:rPr>
-                <w:rFonts w:cs="Verdana"/>
-                <w:b w:val="0"/>
-                <w:bCs w:val="0"/>
-                <w:sz w:val="15"/>
-                <w:szCs w:val="28"/>
-              </w:rPr>
-              <w:t xml:space="preserve">= </w:t>
+              <w:t xml:space="preserve">  &lt;= </w:t>
             </w:r>
             <w:proofErr w:type="spellStart"/>
             <w:r>
@@ -8755,28 +8672,14 @@
               <w:rPr>
                 <w:sz w:val="15"/>
               </w:rPr>
-              <w:t>std_logic_</w:t>
-            </w:r>
-            <w:proofErr w:type="gramStart"/>
-            <w:r>
-              <w:rPr>
-                <w:sz w:val="15"/>
-              </w:rPr>
-              <w:t>vector</w:t>
-            </w:r>
-            <w:proofErr w:type="spellEnd"/>
-            <w:r>
-              <w:rPr>
-                <w:sz w:val="15"/>
-              </w:rPr>
-              <w:t>(</w:t>
-            </w:r>
-            <w:proofErr w:type="gramEnd"/>
-            <w:r>
-              <w:rPr>
-                <w:sz w:val="15"/>
-              </w:rPr>
-              <w:t xml:space="preserve">2 </w:t>
+              <w:t>std_logic_vector</w:t>
+            </w:r>
+            <w:proofErr w:type="spellEnd"/>
+            <w:r>
+              <w:rPr>
+                <w:sz w:val="15"/>
+              </w:rPr>
+              <w:t xml:space="preserve">(2 </w:t>
             </w:r>
             <w:proofErr w:type="spellStart"/>
             <w:r>
@@ -9330,28 +9233,14 @@
               <w:rPr>
                 <w:sz w:val="15"/>
               </w:rPr>
-              <w:t>std_logic_</w:t>
-            </w:r>
-            <w:proofErr w:type="gramStart"/>
-            <w:r>
-              <w:rPr>
-                <w:sz w:val="15"/>
-              </w:rPr>
-              <w:t>vector</w:t>
-            </w:r>
-            <w:proofErr w:type="spellEnd"/>
-            <w:r>
-              <w:rPr>
-                <w:sz w:val="15"/>
-              </w:rPr>
-              <w:t>(</w:t>
-            </w:r>
-            <w:proofErr w:type="gramEnd"/>
-            <w:r>
-              <w:rPr>
-                <w:sz w:val="15"/>
-              </w:rPr>
-              <w:t xml:space="preserve">1 </w:t>
+              <w:t>std_logic_vector</w:t>
+            </w:r>
+            <w:proofErr w:type="spellEnd"/>
+            <w:r>
+              <w:rPr>
+                <w:sz w:val="15"/>
+              </w:rPr>
+              <w:t xml:space="preserve">(1 </w:t>
             </w:r>
             <w:proofErr w:type="spellStart"/>
             <w:r>
@@ -9656,28 +9545,14 @@
               <w:rPr>
                 <w:sz w:val="15"/>
               </w:rPr>
-              <w:t>std_logic_</w:t>
-            </w:r>
-            <w:proofErr w:type="gramStart"/>
-            <w:r>
-              <w:rPr>
-                <w:sz w:val="15"/>
-              </w:rPr>
-              <w:t>vector</w:t>
-            </w:r>
-            <w:proofErr w:type="spellEnd"/>
-            <w:r>
-              <w:rPr>
-                <w:sz w:val="15"/>
-              </w:rPr>
-              <w:t>(</w:t>
-            </w:r>
-            <w:proofErr w:type="gramEnd"/>
-            <w:r>
-              <w:rPr>
-                <w:sz w:val="15"/>
-              </w:rPr>
-              <w:t xml:space="preserve">2 </w:t>
+              <w:t>std_logic_vector</w:t>
+            </w:r>
+            <w:proofErr w:type="spellEnd"/>
+            <w:r>
+              <w:rPr>
+                <w:sz w:val="15"/>
+              </w:rPr>
+              <w:t xml:space="preserve">(2 </w:t>
             </w:r>
             <w:proofErr w:type="spellStart"/>
             <w:r>
@@ -10012,28 +9887,14 @@
               <w:rPr>
                 <w:sz w:val="15"/>
               </w:rPr>
-              <w:t>std_logic_</w:t>
-            </w:r>
-            <w:proofErr w:type="gramStart"/>
-            <w:r>
-              <w:rPr>
-                <w:sz w:val="15"/>
-              </w:rPr>
-              <w:t>vector</w:t>
-            </w:r>
-            <w:proofErr w:type="spellEnd"/>
-            <w:r>
-              <w:rPr>
-                <w:sz w:val="15"/>
-              </w:rPr>
-              <w:t>(</w:t>
-            </w:r>
-            <w:proofErr w:type="gramEnd"/>
-            <w:r>
-              <w:rPr>
-                <w:sz w:val="15"/>
-              </w:rPr>
-              <w:t xml:space="preserve">1 </w:t>
+              <w:t>std_logic_vector</w:t>
+            </w:r>
+            <w:proofErr w:type="spellEnd"/>
+            <w:r>
+              <w:rPr>
+                <w:sz w:val="15"/>
+              </w:rPr>
+              <w:t xml:space="preserve">(1 </w:t>
             </w:r>
             <w:proofErr w:type="spellStart"/>
             <w:r>
@@ -10555,6 +10416,8 @@
       <w:r>
         <w:br w:type="page"/>
       </w:r>
+      <w:bookmarkStart w:id="1" w:name="_GoBack"/>
+      <w:bookmarkEnd w:id="1"/>
     </w:p>
     <w:p>
       <w:pPr>
@@ -15850,7 +15713,7 @@
           <w:rFonts w:ascii="Helvetica" w:hAnsi="Helvetica"/>
         </w:rPr>
       </w:pPr>
-      <w:bookmarkStart w:id="1" w:name="_Ref424297123"/>
+      <w:bookmarkStart w:id="2" w:name="_Ref424297123"/>
       <w:proofErr w:type="spellStart"/>
       <w:r>
         <w:rPr>
@@ -15866,7 +15729,7 @@
         </w:rPr>
         <w:t xml:space="preserve"> Configuration</w:t>
       </w:r>
-      <w:bookmarkEnd w:id="1"/>
+      <w:bookmarkEnd w:id="2"/>
       <w:r>
         <w:rPr>
           <w:rFonts w:ascii="Helvetica" w:hAnsi="Helvetica"/>
@@ -18540,10 +18403,7 @@
         <w:t>/doc for information about compile scripts.</w:t>
       </w:r>
     </w:p>
-    <w:p>
-      <w:bookmarkStart w:id="2" w:name="_GoBack"/>
-      <w:bookmarkEnd w:id="2"/>
-    </w:p>
+    <w:p/>
     <w:p>
       <w:pPr>
         <w:pStyle w:val="Overskrift2"/>
@@ -20544,7 +20404,7 @@
               <w:sz w:val="14"/>
               <w:lang w:val="sq-AL"/>
             </w:rPr>
-            <w:t>4</w:t>
+            <w:t>5</w:t>
           </w:r>
           <w:r>
             <w:rPr>
@@ -20610,7 +20470,7 @@
               <w:sz w:val="14"/>
               <w:lang w:val="en-US"/>
             </w:rPr>
-            <w:t>2020-01-17</w:t>
+            <w:t>2020-01-23</w:t>
           </w:r>
           <w:r>
             <w:rPr>
@@ -24160,7 +24020,7 @@
 </file>
 
 <file path=customXml/itemProps1.xml><?xml version="1.0" encoding="utf-8"?>
-<ds:datastoreItem xmlns:ds="http://schemas.openxmlformats.org/officeDocument/2006/customXml" ds:itemID="{C19570B9-EE30-7D4C-BBD0-EA4685005EBC}">
+<ds:datastoreItem xmlns:ds="http://schemas.openxmlformats.org/officeDocument/2006/customXml" ds:itemID="{89DD14B6-3EDE-5E47-B63E-17F45B23CA37}">
   <ds:schemaRefs>
     <ds:schemaRef ds:uri="http://schemas.openxmlformats.org/officeDocument/2006/bibliography"/>
   </ds:schemaRefs>

</xml_diff>

<commit_message>
BV_UVVM-1017: Updated AXI and AXI-Lite VIPs after review
</commit_message>
<xml_diff>
--- a/bitvis_vip_axilite/doc/axilite_bfm_QuickRef.docx
+++ b/bitvis_vip_axilite/doc/axilite_bfm_QuickRef.docx
@@ -299,6 +299,92 @@
           <w:szCs w:val="40"/>
         </w:rPr>
         <w:t>Quick Reference</w:t>
+      </w:r>
+    </w:p>
+    <w:p>
+      <w:pPr>
+        <w:rPr>
+          <w:sz w:val="15"/>
+          <w:szCs w:val="15"/>
+        </w:rPr>
+      </w:pPr>
+      <w:r>
+        <w:rPr>
+          <w:sz w:val="15"/>
+          <w:szCs w:val="15"/>
+        </w:rPr>
+        <w:t xml:space="preserve">Note: The AXI4-Lite BFM procedures </w:t>
+      </w:r>
+      <w:r>
+        <w:rPr>
+          <w:sz w:val="15"/>
+          <w:szCs w:val="15"/>
+        </w:rPr>
+        <w:t>do not access the</w:t>
+      </w:r>
+      <w:r>
+        <w:rPr>
+          <w:sz w:val="15"/>
+          <w:szCs w:val="15"/>
+        </w:rPr>
+        <w:t xml:space="preserve"> AXI channels independently. However, this </w:t>
+      </w:r>
+      <w:r>
+        <w:rPr>
+          <w:sz w:val="15"/>
+          <w:szCs w:val="15"/>
+        </w:rPr>
+        <w:t xml:space="preserve">is </w:t>
+      </w:r>
+      <w:r>
+        <w:rPr>
+          <w:sz w:val="15"/>
+          <w:szCs w:val="15"/>
+        </w:rPr>
+        <w:t>sufficient</w:t>
+      </w:r>
+      <w:r>
+        <w:rPr>
+          <w:sz w:val="15"/>
+          <w:szCs w:val="15"/>
+        </w:rPr>
+        <w:t xml:space="preserve"> for most use cases. </w:t>
+      </w:r>
+    </w:p>
+    <w:p>
+      <w:pPr>
+        <w:rPr>
+          <w:sz w:val="15"/>
+          <w:szCs w:val="15"/>
+        </w:rPr>
+      </w:pPr>
+      <w:r>
+        <w:rPr>
+          <w:sz w:val="15"/>
+          <w:szCs w:val="15"/>
+        </w:rPr>
+        <w:t xml:space="preserve">          If independent channel access is required</w:t>
+      </w:r>
+      <w:r>
+        <w:rPr>
+          <w:sz w:val="15"/>
+          <w:szCs w:val="15"/>
+        </w:rPr>
+        <w:t>,</w:t>
+      </w:r>
+      <w:r>
+        <w:rPr>
+          <w:sz w:val="15"/>
+          <w:szCs w:val="15"/>
+        </w:rPr>
+        <w:t xml:space="preserve"> for instance simultaneous read and write accesses,</w:t>
+      </w:r>
+      <w:r>
+        <w:rPr>
+          <w:sz w:val="15"/>
+          <w:szCs w:val="15"/>
+        </w:rPr>
+        <w:t xml:space="preserve"> use the AXI4-Lite VVC.</w:t>
       </w:r>
     </w:p>
     <w:p/>
@@ -5017,6 +5103,7 @@
                 <w:bCs/>
                 <w:sz w:val="15"/>
               </w:rPr>
+              <w:lastRenderedPageBreak/>
               <w:t>match_strictness</w:t>
             </w:r>
             <w:proofErr w:type="spellEnd"/>
@@ -5192,7 +5279,6 @@
                 <w:bCs/>
                 <w:sz w:val="15"/>
               </w:rPr>
-              <w:lastRenderedPageBreak/>
               <w:t>can contain the don’t care operator ‘</w:t>
             </w:r>
             <w:proofErr w:type="gramStart"/>
@@ -5296,7 +5382,6 @@
                 <w:bCs/>
                 <w:sz w:val="15"/>
               </w:rPr>
-              <w:lastRenderedPageBreak/>
               <w:t>expected_response</w:t>
             </w:r>
             <w:proofErr w:type="spellEnd"/>
@@ -8961,18 +9046,6 @@
         </w:rPr>
       </w:pPr>
     </w:p>
-    <w:p>
-      <w:pPr>
-        <w:pStyle w:val="Subtitle"/>
-        <w:spacing w:after="40"/>
-        <w:rPr>
-          <w:rFonts w:ascii="Helvetica Light" w:hAnsi="Helvetica Light"/>
-          <w:sz w:val="24"/>
-          <w:szCs w:val="24"/>
-        </w:rPr>
-      </w:pPr>
-    </w:p>
-    <w:p/>
     <w:p>
       <w:pPr>
         <w:pStyle w:val="Subtitle"/>
@@ -17504,7 +17577,7 @@
               <w:sz w:val="14"/>
               <w:lang w:val="en-US"/>
             </w:rPr>
-            <w:t>2020-09-23</w:t>
+            <w:t>2020-09-30</w:t>
           </w:r>
           <w:r>
             <w:rPr>
@@ -17732,7 +17805,7 @@
               <v:stroke joinstyle="miter"/>
               <v:path gradientshapeok="t" o:connecttype="rect"/>
             </v:shapetype>
-            <v:shape id="Tekstboks 6" o:spid="_x0000_s1032" type="#_x0000_t202" style="position:absolute;margin-left:640.7pt;margin-top:-5.4pt;width:149.4pt;height:24.95pt;z-index:251659264;visibility:visible;mso-wrap-style:square;mso-width-percent:0;mso-height-percent:0;mso-wrap-distance-left:9pt;mso-wrap-distance-top:0;mso-wrap-distance-right:9pt;mso-wrap-distance-bottom:0;mso-position-horizontal:absolute;mso-position-horizontal-relative:text;mso-position-vertical:absolute;mso-position-vertical-relative:text;mso-width-percent:0;mso-height-percent:0;mso-width-relative:margin;mso-height-relative:margin;v-text-anchor:top" o:gfxdata="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" filled="f" stroked="f">
+            <v:shape id="Tekstboks 6" o:spid="_x0000_s1030" type="#_x0000_t202" style="position:absolute;margin-left:640.7pt;margin-top:-5.4pt;width:149.4pt;height:24.95pt;z-index:251659264;visibility:visible;mso-wrap-style:square;mso-width-percent:0;mso-height-percent:0;mso-wrap-distance-left:9pt;mso-wrap-distance-top:0;mso-wrap-distance-right:9pt;mso-wrap-distance-bottom:0;mso-position-horizontal:absolute;mso-position-horizontal-relative:text;mso-position-vertical:absolute;mso-position-vertical-relative:text;mso-width-percent:0;mso-height-percent:0;mso-width-relative:margin;mso-height-relative:margin;v-text-anchor:top" o:gfxdata="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" filled="f" stroked="f">
               <v:textbox>
                 <w:txbxContent>
                   <w:p>

</xml_diff>

<commit_message>
BV_UVVM-1035: Fixed BFM QR. Added missing changes in CHANGES.TXT
</commit_message>
<xml_diff>
--- a/bitvis_vip_axilite/doc/axilite_bfm_QuickRef.docx
+++ b/bitvis_vip_axilite/doc/axilite_bfm_QuickRef.docx
@@ -390,7 +390,7 @@
     <w:p/>
     <w:tbl>
       <w:tblPr>
-        <w:tblStyle w:val="Rutenettabell1lysuthevingsfarge1"/>
+        <w:tblStyle w:val="GridTable1Light-Accent1"/>
         <w:tblW w:w="13172" w:type="dxa"/>
         <w:tblBorders>
           <w:top w:val="single" w:sz="4" w:space="0" w:color="auto"/>
@@ -1364,7 +1364,6 @@
                           <w:sz w:val="20"/>
                         </w:rPr>
                       </w:pPr>
-                      <w:proofErr w:type="spellStart"/>
                       <w:r>
                         <w:rPr>
                           <w:rFonts w:ascii="Helvetica Neue Light" w:hAnsi="Helvetica Neue Light"/>
@@ -1374,7 +1373,6 @@
                         </w:rPr>
                         <w:t>axilite_bfm_pkg.vhd</w:t>
                       </w:r>
-                      <w:proofErr w:type="spellEnd"/>
                     </w:p>
                   </w:txbxContent>
                 </v:textbox>
@@ -1387,7 +1385,7 @@
     </w:p>
     <w:tbl>
       <w:tblPr>
-        <w:tblStyle w:val="Rutenettabell1lysuthevingsfarge1"/>
+        <w:tblStyle w:val="GridTable1Light-Accent1"/>
         <w:tblW w:w="13183" w:type="dxa"/>
         <w:tblBorders>
           <w:top w:val="single" w:sz="4" w:space="0" w:color="auto"/>
@@ -1876,7 +1874,7 @@
     </w:p>
     <w:tbl>
       <w:tblPr>
-        <w:tblStyle w:val="Rutenettabell1lysuthevingsfarge1"/>
+        <w:tblStyle w:val="GridTable1Light-Accent1"/>
         <w:tblW w:w="13193" w:type="dxa"/>
         <w:tblBorders>
           <w:top w:val="single" w:sz="4" w:space="0" w:color="auto"/>
@@ -2401,7 +2399,7 @@
     </w:p>
     <w:tbl>
       <w:tblPr>
-        <w:tblStyle w:val="Rutenettabell1lysuthevingsfarge1"/>
+        <w:tblStyle w:val="GridTable1Light-Accent1"/>
         <w:tblW w:w="13168" w:type="dxa"/>
         <w:tblInd w:w="15" w:type="dxa"/>
         <w:tblBorders>
@@ -2594,7 +2592,7 @@
     </w:p>
     <w:p>
       <w:pPr>
-        <w:pStyle w:val="Undertittel"/>
+        <w:pStyle w:val="Subtitle"/>
         <w:rPr>
           <w:rFonts w:ascii="Helvetica Light" w:hAnsi="Helvetica Light"/>
           <w:sz w:val="24"/>
@@ -2604,7 +2602,7 @@
     </w:p>
     <w:p>
       <w:pPr>
-        <w:pStyle w:val="Undertittel"/>
+        <w:pStyle w:val="Subtitle"/>
         <w:rPr>
           <w:rFonts w:ascii="Helvetica Light" w:hAnsi="Helvetica Light"/>
           <w:sz w:val="24"/>
@@ -4048,16 +4046,7 @@
                 <w:bCs/>
                 <w:sz w:val="15"/>
               </w:rPr>
-              <w:t xml:space="preserve">When set to SYNC_WITH_SETUP_AND_HOLD the BFM will use the configured </w:t>
-            </w:r>
-            <w:r>
-              <w:rPr>
-                <w:rFonts w:cs="Helvetica"/>
-                <w:bCs/>
-                <w:sz w:val="15"/>
-              </w:rPr>
-              <w:lastRenderedPageBreak/>
-              <w:t>setup_time, hold_time and clock_period to synchronise output signals with clock edges.</w:t>
+              <w:t>When set to SYNC_WITH_SETUP_AND_HOLD the BFM will use the configured setup_time, hold_time and clock_period to synchronise output signals with clock edges.</w:t>
             </w:r>
           </w:p>
         </w:tc>
@@ -4354,7 +4343,15 @@
                 <w:bCs/>
                 <w:sz w:val="15"/>
               </w:rPr>
-              <w:t>t_axilite_response_status</w:t>
+              <w:t>t_</w:t>
+            </w:r>
+            <w:r>
+              <w:rPr>
+                <w:rFonts w:cs="Helvetica"/>
+                <w:bCs/>
+                <w:sz w:val="15"/>
+              </w:rPr>
+              <w:t>xresp</w:t>
             </w:r>
           </w:p>
         </w:tc>
@@ -4645,7 +4642,15 @@
                 <w:bCs/>
                 <w:sz w:val="15"/>
               </w:rPr>
-              <w:t>t_axilite_protection</w:t>
+              <w:t>t_</w:t>
+            </w:r>
+            <w:r>
+              <w:rPr>
+                <w:rFonts w:cs="Helvetica"/>
+                <w:bCs/>
+                <w:sz w:val="15"/>
+              </w:rPr>
+              <w:t>axprot</w:t>
             </w:r>
           </w:p>
         </w:tc>
@@ -4680,7 +4685,7 @@
                 <w:bCs/>
                 <w:sz w:val="15"/>
               </w:rPr>
-              <w:t>UNPRIVILIGED_UNSECURE_DATA</w:t>
+              <w:t>UNPRIVILEGED_NONSECURE_DATA</w:t>
             </w:r>
           </w:p>
         </w:tc>
@@ -5929,7 +5934,7 @@
     </w:tbl>
     <w:p>
       <w:pPr>
-        <w:pStyle w:val="Undertittel"/>
+        <w:pStyle w:val="Subtitle"/>
         <w:spacing w:after="40"/>
         <w:rPr>
           <w:rFonts w:ascii="Helvetica Light" w:hAnsi="Helvetica Light"/>
@@ -5941,7 +5946,7 @@
     </w:p>
     <w:p>
       <w:pPr>
-        <w:pStyle w:val="Undertittel"/>
+        <w:pStyle w:val="Subtitle"/>
         <w:spacing w:after="40"/>
         <w:rPr>
           <w:rFonts w:ascii="Helvetica Light" w:hAnsi="Helvetica Light"/>
@@ -7405,70 +7410,7 @@
               <w:rPr>
                 <w:sz w:val="15"/>
               </w:rPr>
-              <w:t>haviour and restrictions. See section</w:t>
-            </w:r>
-            <w:r>
-              <w:rPr>
-                <w:sz w:val="15"/>
-              </w:rPr>
-              <w:t xml:space="preserve"> </w:t>
-            </w:r>
-            <w:r>
-              <w:rPr>
-                <w:sz w:val="15"/>
-              </w:rPr>
-              <w:fldChar w:fldCharType="begin"/>
-            </w:r>
-            <w:r>
-              <w:rPr>
-                <w:sz w:val="15"/>
-              </w:rPr>
-              <w:instrText xml:space="preserve"> REF _Ref424297123 \r \h </w:instrText>
-            </w:r>
-            <w:r>
-              <w:rPr>
-                <w:sz w:val="15"/>
-              </w:rPr>
-              <w:instrText xml:space="preserve"> \* MERGEFORMAT </w:instrText>
-            </w:r>
-            <w:r>
-              <w:rPr>
-                <w:sz w:val="15"/>
-              </w:rPr>
-              <w:fldChar w:fldCharType="separate"/>
-            </w:r>
-            <w:r>
-              <w:rPr>
-                <w:b/>
-                <w:bCs/>
-                <w:sz w:val="15"/>
-                <w:lang w:val="nb-NO"/>
-              </w:rPr>
-              <w:t>Feil! Fant ikke referansekilden.</w:t>
-            </w:r>
-            <w:r>
-              <w:rPr>
-                <w:sz w:val="15"/>
-              </w:rPr>
-              <w:fldChar w:fldCharType="end"/>
-            </w:r>
-            <w:r>
-              <w:rPr>
-                <w:sz w:val="15"/>
-              </w:rPr>
-              <w:t xml:space="preserve"> </w:t>
-            </w:r>
-            <w:r>
-              <w:rPr>
-                <w:sz w:val="15"/>
-              </w:rPr>
-              <w:t>for details</w:t>
-            </w:r>
-            <w:r>
-              <w:rPr>
-                <w:sz w:val="15"/>
-              </w:rPr>
-              <w:t>.</w:t>
+              <w:t>haviour and restrictions</w:t>
             </w:r>
           </w:p>
         </w:tc>
@@ -7500,7 +7442,7 @@
     </w:p>
     <w:p>
       <w:pPr>
-        <w:pStyle w:val="Undertittel"/>
+        <w:pStyle w:val="Subtitle"/>
         <w:spacing w:after="40"/>
         <w:rPr>
           <w:rFonts w:ascii="Helvetica Light" w:hAnsi="Helvetica Light"/>
@@ -7847,7 +7789,7 @@
     </w:p>
     <w:p>
       <w:pPr>
-        <w:pStyle w:val="Undertittel"/>
+        <w:pStyle w:val="Subtitle"/>
         <w:spacing w:after="40"/>
         <w:rPr>
           <w:rFonts w:ascii="Helvetica Light" w:hAnsi="Helvetica Light"/>
@@ -7900,6 +7842,7 @@
               <w:rPr>
                 <w:b/>
               </w:rPr>
+              <w:lastRenderedPageBreak/>
               <w:t>Record element</w:t>
             </w:r>
           </w:p>
@@ -7988,7 +7931,7 @@
           </w:tcPr>
           <w:p>
             <w:pPr>
-              <w:pStyle w:val="Listeavsnitt"/>
+              <w:pStyle w:val="ListParagraph"/>
               <w:numPr>
                 <w:ilvl w:val="0"/>
                 <w:numId w:val="5"/>
@@ -8015,7 +7958,7 @@
           </w:tcPr>
           <w:p>
             <w:pPr>
-              <w:pStyle w:val="Listeavsnitt"/>
+              <w:pStyle w:val="ListParagraph"/>
               <w:numPr>
                 <w:ilvl w:val="0"/>
                 <w:numId w:val="5"/>
@@ -8047,7 +7990,7 @@
           </w:tcPr>
           <w:p>
             <w:pPr>
-              <w:pStyle w:val="Listeavsnitt"/>
+              <w:pStyle w:val="ListParagraph"/>
               <w:numPr>
                 <w:ilvl w:val="0"/>
                 <w:numId w:val="5"/>
@@ -8074,7 +8017,7 @@
           </w:tcPr>
           <w:p>
             <w:pPr>
-              <w:pStyle w:val="Listeavsnitt"/>
+              <w:pStyle w:val="ListParagraph"/>
               <w:numPr>
                 <w:ilvl w:val="0"/>
                 <w:numId w:val="5"/>
@@ -8106,7 +8049,7 @@
           </w:tcPr>
           <w:p>
             <w:pPr>
-              <w:pStyle w:val="Listeavsnitt"/>
+              <w:pStyle w:val="ListParagraph"/>
               <w:numPr>
                 <w:ilvl w:val="0"/>
                 <w:numId w:val="5"/>
@@ -8133,7 +8076,7 @@
           </w:tcPr>
           <w:p>
             <w:pPr>
-              <w:pStyle w:val="Listeavsnitt"/>
+              <w:pStyle w:val="ListParagraph"/>
               <w:numPr>
                 <w:ilvl w:val="0"/>
                 <w:numId w:val="5"/>
@@ -8165,7 +8108,7 @@
           </w:tcPr>
           <w:p>
             <w:pPr>
-              <w:pStyle w:val="Listeavsnitt"/>
+              <w:pStyle w:val="ListParagraph"/>
               <w:numPr>
                 <w:ilvl w:val="0"/>
                 <w:numId w:val="5"/>
@@ -8193,7 +8136,7 @@
           </w:tcPr>
           <w:p>
             <w:pPr>
-              <w:pStyle w:val="Listeavsnitt"/>
+              <w:pStyle w:val="ListParagraph"/>
               <w:numPr>
                 <w:ilvl w:val="0"/>
                 <w:numId w:val="5"/>
@@ -8276,7 +8219,7 @@
           </w:tcPr>
           <w:p>
             <w:pPr>
-              <w:pStyle w:val="Listeavsnitt"/>
+              <w:pStyle w:val="ListParagraph"/>
               <w:numPr>
                 <w:ilvl w:val="0"/>
                 <w:numId w:val="6"/>
@@ -8303,7 +8246,7 @@
           </w:tcPr>
           <w:p>
             <w:pPr>
-              <w:pStyle w:val="Listeavsnitt"/>
+              <w:pStyle w:val="ListParagraph"/>
               <w:numPr>
                 <w:ilvl w:val="0"/>
                 <w:numId w:val="7"/>
@@ -8335,7 +8278,7 @@
           </w:tcPr>
           <w:p>
             <w:pPr>
-              <w:pStyle w:val="Listeavsnitt"/>
+              <w:pStyle w:val="ListParagraph"/>
               <w:numPr>
                 <w:ilvl w:val="0"/>
                 <w:numId w:val="6"/>
@@ -8362,7 +8305,7 @@
           </w:tcPr>
           <w:p>
             <w:pPr>
-              <w:pStyle w:val="Listeavsnitt"/>
+              <w:pStyle w:val="ListParagraph"/>
               <w:numPr>
                 <w:ilvl w:val="0"/>
                 <w:numId w:val="7"/>
@@ -8394,7 +8337,7 @@
           </w:tcPr>
           <w:p>
             <w:pPr>
-              <w:pStyle w:val="Listeavsnitt"/>
+              <w:pStyle w:val="ListParagraph"/>
               <w:numPr>
                 <w:ilvl w:val="0"/>
                 <w:numId w:val="6"/>
@@ -8421,7 +8364,7 @@
           </w:tcPr>
           <w:p>
             <w:pPr>
-              <w:pStyle w:val="Listeavsnitt"/>
+              <w:pStyle w:val="ListParagraph"/>
               <w:numPr>
                 <w:ilvl w:val="0"/>
                 <w:numId w:val="7"/>
@@ -8453,7 +8396,7 @@
           </w:tcPr>
           <w:p>
             <w:pPr>
-              <w:pStyle w:val="Listeavsnitt"/>
+              <w:pStyle w:val="ListParagraph"/>
               <w:numPr>
                 <w:ilvl w:val="0"/>
                 <w:numId w:val="6"/>
@@ -8480,7 +8423,7 @@
           </w:tcPr>
           <w:p>
             <w:pPr>
-              <w:pStyle w:val="Listeavsnitt"/>
+              <w:pStyle w:val="ListParagraph"/>
               <w:numPr>
                 <w:ilvl w:val="0"/>
                 <w:numId w:val="7"/>
@@ -8557,7 +8500,7 @@
           </w:tcPr>
           <w:p>
             <w:pPr>
-              <w:pStyle w:val="Listeavsnitt"/>
+              <w:pStyle w:val="ListParagraph"/>
               <w:numPr>
                 <w:ilvl w:val="0"/>
                 <w:numId w:val="7"/>
@@ -8584,7 +8527,7 @@
           </w:tcPr>
           <w:p>
             <w:pPr>
-              <w:pStyle w:val="Listeavsnitt"/>
+              <w:pStyle w:val="ListParagraph"/>
               <w:numPr>
                 <w:ilvl w:val="0"/>
                 <w:numId w:val="7"/>
@@ -8613,7 +8556,7 @@
           </w:tcPr>
           <w:p>
             <w:pPr>
-              <w:pStyle w:val="Listeavsnitt"/>
+              <w:pStyle w:val="ListParagraph"/>
               <w:numPr>
                 <w:ilvl w:val="0"/>
                 <w:numId w:val="7"/>
@@ -8640,7 +8583,7 @@
           </w:tcPr>
           <w:p>
             <w:pPr>
-              <w:pStyle w:val="Listeavsnitt"/>
+              <w:pStyle w:val="ListParagraph"/>
               <w:numPr>
                 <w:ilvl w:val="0"/>
                 <w:numId w:val="7"/>
@@ -8669,7 +8612,7 @@
           </w:tcPr>
           <w:p>
             <w:pPr>
-              <w:pStyle w:val="Listeavsnitt"/>
+              <w:pStyle w:val="ListParagraph"/>
               <w:numPr>
                 <w:ilvl w:val="0"/>
                 <w:numId w:val="7"/>
@@ -8696,7 +8639,7 @@
           </w:tcPr>
           <w:p>
             <w:pPr>
-              <w:pStyle w:val="Listeavsnitt"/>
+              <w:pStyle w:val="ListParagraph"/>
               <w:numPr>
                 <w:ilvl w:val="0"/>
                 <w:numId w:val="7"/>
@@ -8773,7 +8716,7 @@
           </w:tcPr>
           <w:p>
             <w:pPr>
-              <w:pStyle w:val="Listeavsnitt"/>
+              <w:pStyle w:val="ListParagraph"/>
               <w:numPr>
                 <w:ilvl w:val="0"/>
                 <w:numId w:val="8"/>
@@ -8800,7 +8743,7 @@
           </w:tcPr>
           <w:p>
             <w:pPr>
-              <w:pStyle w:val="Listeavsnitt"/>
+              <w:pStyle w:val="ListParagraph"/>
               <w:numPr>
                 <w:ilvl w:val="0"/>
                 <w:numId w:val="8"/>
@@ -8829,7 +8772,7 @@
           </w:tcPr>
           <w:p>
             <w:pPr>
-              <w:pStyle w:val="Listeavsnitt"/>
+              <w:pStyle w:val="ListParagraph"/>
               <w:numPr>
                 <w:ilvl w:val="0"/>
                 <w:numId w:val="8"/>
@@ -8856,7 +8799,7 @@
           </w:tcPr>
           <w:p>
             <w:pPr>
-              <w:pStyle w:val="Listeavsnitt"/>
+              <w:pStyle w:val="ListParagraph"/>
               <w:numPr>
                 <w:ilvl w:val="0"/>
                 <w:numId w:val="8"/>
@@ -8885,7 +8828,7 @@
           </w:tcPr>
           <w:p>
             <w:pPr>
-              <w:pStyle w:val="Listeavsnitt"/>
+              <w:pStyle w:val="ListParagraph"/>
               <w:numPr>
                 <w:ilvl w:val="0"/>
                 <w:numId w:val="8"/>
@@ -8912,7 +8855,7 @@
           </w:tcPr>
           <w:p>
             <w:pPr>
-              <w:pStyle w:val="Listeavsnitt"/>
+              <w:pStyle w:val="ListParagraph"/>
               <w:numPr>
                 <w:ilvl w:val="0"/>
                 <w:numId w:val="8"/>
@@ -8941,7 +8884,7 @@
           </w:tcPr>
           <w:p>
             <w:pPr>
-              <w:pStyle w:val="Listeavsnitt"/>
+              <w:pStyle w:val="ListParagraph"/>
               <w:numPr>
                 <w:ilvl w:val="0"/>
                 <w:numId w:val="8"/>
@@ -8968,7 +8911,7 @@
           </w:tcPr>
           <w:p>
             <w:pPr>
-              <w:pStyle w:val="Listeavsnitt"/>
+              <w:pStyle w:val="ListParagraph"/>
               <w:numPr>
                 <w:ilvl w:val="0"/>
                 <w:numId w:val="8"/>
@@ -9051,7 +8994,7 @@
           </w:tcPr>
           <w:p>
             <w:pPr>
-              <w:pStyle w:val="Listeavsnitt"/>
+              <w:pStyle w:val="ListParagraph"/>
               <w:numPr>
                 <w:ilvl w:val="0"/>
                 <w:numId w:val="9"/>
@@ -9084,7 +9027,7 @@
           </w:tcPr>
           <w:p>
             <w:pPr>
-              <w:pStyle w:val="Listeavsnitt"/>
+              <w:pStyle w:val="ListParagraph"/>
               <w:numPr>
                 <w:ilvl w:val="0"/>
                 <w:numId w:val="9"/>
@@ -9116,7 +9059,7 @@
           </w:tcPr>
           <w:p>
             <w:pPr>
-              <w:pStyle w:val="Listeavsnitt"/>
+              <w:pStyle w:val="ListParagraph"/>
               <w:numPr>
                 <w:ilvl w:val="0"/>
                 <w:numId w:val="9"/>
@@ -9149,7 +9092,7 @@
           </w:tcPr>
           <w:p>
             <w:pPr>
-              <w:pStyle w:val="Listeavsnitt"/>
+              <w:pStyle w:val="ListParagraph"/>
               <w:numPr>
                 <w:ilvl w:val="0"/>
                 <w:numId w:val="9"/>
@@ -9181,7 +9124,7 @@
           </w:tcPr>
           <w:p>
             <w:pPr>
-              <w:pStyle w:val="Listeavsnitt"/>
+              <w:pStyle w:val="ListParagraph"/>
               <w:numPr>
                 <w:ilvl w:val="0"/>
                 <w:numId w:val="9"/>
@@ -9214,7 +9157,7 @@
           </w:tcPr>
           <w:p>
             <w:pPr>
-              <w:pStyle w:val="Listeavsnitt"/>
+              <w:pStyle w:val="ListParagraph"/>
               <w:numPr>
                 <w:ilvl w:val="0"/>
                 <w:numId w:val="9"/>
@@ -9246,7 +9189,7 @@
           </w:tcPr>
           <w:p>
             <w:pPr>
-              <w:pStyle w:val="Listeavsnitt"/>
+              <w:pStyle w:val="ListParagraph"/>
               <w:numPr>
                 <w:ilvl w:val="0"/>
                 <w:numId w:val="9"/>
@@ -9273,7 +9216,7 @@
           </w:tcPr>
           <w:p>
             <w:pPr>
-              <w:pStyle w:val="Listeavsnitt"/>
+              <w:pStyle w:val="ListParagraph"/>
               <w:numPr>
                 <w:ilvl w:val="0"/>
                 <w:numId w:val="9"/>
@@ -9355,7 +9298,7 @@
     </w:p>
     <w:p>
       <w:pPr>
-        <w:pStyle w:val="Undertittel"/>
+        <w:pStyle w:val="Subtitle"/>
         <w:rPr>
           <w:rFonts w:ascii="Helvetica Light" w:hAnsi="Helvetica Light"/>
         </w:rPr>
@@ -9370,7 +9313,7 @@
     </w:p>
     <w:p>
       <w:pPr>
-        <w:pStyle w:val="Overskrift1"/>
+        <w:pStyle w:val="Heading1"/>
         <w:rPr>
           <w:rFonts w:ascii="Helvetica" w:hAnsi="Helvetica"/>
         </w:rPr>
@@ -9701,7 +9644,7 @@
           </w:p>
           <w:p>
             <w:pPr>
-              <w:pStyle w:val="Listeavsnitt"/>
+              <w:pStyle w:val="ListParagraph"/>
               <w:numPr>
                 <w:ilvl w:val="0"/>
                 <w:numId w:val="11"/>
@@ -9725,7 +9668,7 @@
           </w:p>
           <w:p>
             <w:pPr>
-              <w:pStyle w:val="Listeavsnitt"/>
+              <w:pStyle w:val="ListParagraph"/>
               <w:numPr>
                 <w:ilvl w:val="0"/>
                 <w:numId w:val="11"/>
@@ -9770,7 +9713,7 @@
           </w:p>
           <w:p>
             <w:pPr>
-              <w:pStyle w:val="Listeavsnitt"/>
+              <w:pStyle w:val="ListParagraph"/>
               <w:numPr>
                 <w:ilvl w:val="0"/>
                 <w:numId w:val="11"/>
@@ -9808,7 +9751,7 @@
           </w:p>
           <w:p>
             <w:pPr>
-              <w:pStyle w:val="Listeavsnitt"/>
+              <w:pStyle w:val="ListParagraph"/>
               <w:numPr>
                 <w:ilvl w:val="0"/>
                 <w:numId w:val="11"/>
@@ -9846,7 +9789,7 @@
           </w:p>
           <w:p>
             <w:pPr>
-              <w:pStyle w:val="Listeavsnitt"/>
+              <w:pStyle w:val="ListParagraph"/>
               <w:numPr>
                 <w:ilvl w:val="0"/>
                 <w:numId w:val="11"/>
@@ -9943,7 +9886,7 @@
           </w:p>
           <w:p>
             <w:pPr>
-              <w:pStyle w:val="Listeavsnitt"/>
+              <w:pStyle w:val="ListParagraph"/>
               <w:numPr>
                 <w:ilvl w:val="0"/>
                 <w:numId w:val="13"/>
@@ -9995,7 +9938,7 @@
           </w:p>
           <w:p>
             <w:pPr>
-              <w:pStyle w:val="Listeavsnitt"/>
+              <w:pStyle w:val="ListParagraph"/>
               <w:numPr>
                 <w:ilvl w:val="0"/>
                 <w:numId w:val="13"/>
@@ -10019,7 +9962,7 @@
           </w:p>
           <w:p>
             <w:pPr>
-              <w:pStyle w:val="Listeavsnitt"/>
+              <w:pStyle w:val="ListParagraph"/>
               <w:numPr>
                 <w:ilvl w:val="0"/>
                 <w:numId w:val="13"/>
@@ -10043,7 +9986,7 @@
           </w:p>
           <w:p>
             <w:pPr>
-              <w:pStyle w:val="Listeavsnitt"/>
+              <w:pStyle w:val="ListParagraph"/>
               <w:numPr>
                 <w:ilvl w:val="0"/>
                 <w:numId w:val="13"/>
@@ -10109,7 +10052,7 @@
           </w:p>
           <w:p>
             <w:pPr>
-              <w:pStyle w:val="Listeavsnitt"/>
+              <w:pStyle w:val="ListParagraph"/>
               <w:numPr>
                 <w:ilvl w:val="0"/>
                 <w:numId w:val="13"/>
@@ -10659,7 +10602,7 @@
           </w:p>
           <w:p>
             <w:pPr>
-              <w:pStyle w:val="Listeavsnitt"/>
+              <w:pStyle w:val="ListParagraph"/>
               <w:numPr>
                 <w:ilvl w:val="0"/>
                 <w:numId w:val="11"/>
@@ -10697,7 +10640,7 @@
           </w:p>
           <w:p>
             <w:pPr>
-              <w:pStyle w:val="Listeavsnitt"/>
+              <w:pStyle w:val="ListParagraph"/>
               <w:numPr>
                 <w:ilvl w:val="0"/>
                 <w:numId w:val="11"/>
@@ -10735,7 +10678,7 @@
           </w:p>
           <w:p>
             <w:pPr>
-              <w:pStyle w:val="Listeavsnitt"/>
+              <w:pStyle w:val="ListParagraph"/>
               <w:numPr>
                 <w:ilvl w:val="0"/>
                 <w:numId w:val="11"/>
@@ -10773,7 +10716,7 @@
           </w:p>
           <w:p>
             <w:pPr>
-              <w:pStyle w:val="Listeavsnitt"/>
+              <w:pStyle w:val="ListParagraph"/>
               <w:numPr>
                 <w:ilvl w:val="0"/>
                 <w:numId w:val="11"/>
@@ -10811,7 +10754,7 @@
           </w:p>
           <w:p>
             <w:pPr>
-              <w:pStyle w:val="Listeavsnitt"/>
+              <w:pStyle w:val="ListParagraph"/>
               <w:numPr>
                 <w:ilvl w:val="0"/>
                 <w:numId w:val="11"/>
@@ -10901,7 +10844,7 @@
           </w:p>
           <w:p>
             <w:pPr>
-              <w:pStyle w:val="Listeavsnitt"/>
+              <w:pStyle w:val="ListParagraph"/>
               <w:numPr>
                 <w:ilvl w:val="0"/>
                 <w:numId w:val="13"/>
@@ -10925,7 +10868,7 @@
           </w:p>
           <w:p>
             <w:pPr>
-              <w:pStyle w:val="Listeavsnitt"/>
+              <w:pStyle w:val="ListParagraph"/>
               <w:numPr>
                 <w:ilvl w:val="0"/>
                 <w:numId w:val="13"/>
@@ -10949,7 +10892,7 @@
           </w:p>
           <w:p>
             <w:pPr>
-              <w:pStyle w:val="Listeavsnitt"/>
+              <w:pStyle w:val="ListParagraph"/>
               <w:numPr>
                 <w:ilvl w:val="0"/>
                 <w:numId w:val="13"/>
@@ -11008,7 +10951,7 @@
           </w:p>
           <w:p>
             <w:pPr>
-              <w:pStyle w:val="Listeavsnitt"/>
+              <w:pStyle w:val="ListParagraph"/>
               <w:numPr>
                 <w:ilvl w:val="0"/>
                 <w:numId w:val="13"/>
@@ -11027,7 +10970,6 @@
                 <w:sz w:val="15"/>
                 <w:szCs w:val="15"/>
               </w:rPr>
-              <w:lastRenderedPageBreak/>
               <w:t>rvalid</w:t>
             </w:r>
             <w:r>
@@ -11072,6 +11014,7 @@
                 <w:sz w:val="15"/>
                 <w:szCs w:val="15"/>
               </w:rPr>
+              <w:lastRenderedPageBreak/>
               <w:t>Example</w:t>
             </w:r>
             <w:r>
@@ -11488,7 +11431,7 @@
           </w:p>
           <w:p>
             <w:pPr>
-              <w:pStyle w:val="Listeavsnitt"/>
+              <w:pStyle w:val="ListParagraph"/>
               <w:numPr>
                 <w:ilvl w:val="0"/>
                 <w:numId w:val="11"/>
@@ -11533,7 +11476,7 @@
           </w:p>
           <w:p>
             <w:pPr>
-              <w:pStyle w:val="Listeavsnitt"/>
+              <w:pStyle w:val="ListParagraph"/>
               <w:numPr>
                 <w:ilvl w:val="0"/>
                 <w:numId w:val="11"/>
@@ -11571,7 +11514,7 @@
           </w:p>
           <w:p>
             <w:pPr>
-              <w:pStyle w:val="Listeavsnitt"/>
+              <w:pStyle w:val="ListParagraph"/>
               <w:numPr>
                 <w:ilvl w:val="0"/>
                 <w:numId w:val="11"/>
@@ -11609,7 +11552,7 @@
           </w:p>
           <w:p>
             <w:pPr>
-              <w:pStyle w:val="Listeavsnitt"/>
+              <w:pStyle w:val="ListParagraph"/>
               <w:numPr>
                 <w:ilvl w:val="0"/>
                 <w:numId w:val="11"/>
@@ -11647,7 +11590,7 @@
           </w:p>
           <w:p>
             <w:pPr>
-              <w:pStyle w:val="Listeavsnitt"/>
+              <w:pStyle w:val="ListParagraph"/>
               <w:numPr>
                 <w:ilvl w:val="0"/>
                 <w:numId w:val="11"/>
@@ -11671,7 +11614,7 @@
           </w:p>
           <w:p>
             <w:pPr>
-              <w:pStyle w:val="Listeavsnitt"/>
+              <w:pStyle w:val="ListParagraph"/>
               <w:numPr>
                 <w:ilvl w:val="0"/>
                 <w:numId w:val="11"/>
@@ -12173,7 +12116,21 @@
                 <w:sz w:val="15"/>
                 <w:szCs w:val="15"/>
               </w:rPr>
-              <w:t xml:space="preserve"> are set to 'Z'. awprot and arprot are set to UNPRIVILEDGED_UNSECURE_DATA(“010”).</w:t>
+              <w:t xml:space="preserve"> are set to 'Z'. awprot and arprot are set to </w:t>
+            </w:r>
+            <w:r>
+              <w:rPr>
+                <w:sz w:val="15"/>
+                <w:szCs w:val="15"/>
+              </w:rPr>
+              <w:t xml:space="preserve">UNPRIVILEGED_NONSECURE_DATA </w:t>
+            </w:r>
+            <w:r>
+              <w:rPr>
+                <w:sz w:val="15"/>
+                <w:szCs w:val="15"/>
+              </w:rPr>
+              <w:t>(“010”).</w:t>
             </w:r>
           </w:p>
           <w:p>
@@ -12301,7 +12258,7 @@
     </w:p>
     <w:p>
       <w:pPr>
-        <w:pStyle w:val="Overskrift1"/>
+        <w:pStyle w:val="Heading1"/>
         <w:rPr>
           <w:rFonts w:ascii="Helvetica" w:hAnsi="Helvetica"/>
         </w:rPr>
@@ -12340,7 +12297,7 @@
     <w:p/>
     <w:p>
       <w:pPr>
-        <w:pStyle w:val="Overskrift1"/>
+        <w:pStyle w:val="Heading1"/>
         <w:rPr>
           <w:rFonts w:ascii="Helvetica" w:hAnsi="Helvetica"/>
         </w:rPr>
@@ -12442,7 +12399,7 @@
     <w:p/>
     <w:p>
       <w:pPr>
-        <w:pStyle w:val="Overskrift2"/>
+        <w:pStyle w:val="Heading2"/>
         <w:rPr>
           <w:rFonts w:ascii="Helvetica" w:hAnsi="Helvetica"/>
         </w:rPr>
@@ -12491,7 +12448,7 @@
     </w:p>
     <w:p>
       <w:pPr>
-        <w:pStyle w:val="Overskrift1"/>
+        <w:pStyle w:val="Heading1"/>
         <w:rPr>
           <w:rFonts w:ascii="Helvetica" w:hAnsi="Helvetica"/>
         </w:rPr>
@@ -13273,7 +13230,7 @@
     </w:p>
     <w:p>
       <w:pPr>
-        <w:pStyle w:val="Listeavsnitt"/>
+        <w:pStyle w:val="ListParagraph"/>
         <w:numPr>
           <w:ilvl w:val="0"/>
           <w:numId w:val="10"/>
@@ -13285,7 +13242,7 @@
     </w:p>
     <w:p>
       <w:pPr>
-        <w:pStyle w:val="Listeavsnitt"/>
+        <w:pStyle w:val="ListParagraph"/>
         <w:numPr>
           <w:ilvl w:val="0"/>
           <w:numId w:val="10"/>
@@ -13297,7 +13254,7 @@
     </w:p>
     <w:p>
       <w:pPr>
-        <w:pStyle w:val="Listeavsnitt"/>
+        <w:pStyle w:val="ListParagraph"/>
         <w:numPr>
           <w:ilvl w:val="0"/>
           <w:numId w:val="10"/>
@@ -13707,34 +13664,34 @@
 <w:ftr xmlns:wpc="http://schemas.microsoft.com/office/word/2010/wordprocessingCanvas" xmlns:cx="http://schemas.microsoft.com/office/drawing/2014/chartex" xmlns:cx1="http://schemas.microsoft.com/office/drawing/2015/9/8/chartex" xmlns:cx2="http://schemas.microsoft.com/office/drawing/2015/10/21/chartex" xmlns:cx3="http://schemas.microsoft.com/office/drawing/2016/5/9/chartex" xmlns:cx4="http://schemas.microsoft.com/office/drawing/2016/5/10/chartex" xmlns:cx5="http://schemas.microsoft.com/office/drawing/2016/5/11/chartex" xmlns:cx6="http://schemas.microsoft.com/office/drawing/2016/5/12/chartex" xmlns:cx7="http://schemas.microsoft.com/office/drawing/2016/5/13/chartex" xmlns:cx8="http://schemas.microsoft.com/office/drawing/2016/5/14/chartex" xmlns:mc="http://schemas.openxmlformats.org/markup-compatibility/2006" xmlns:aink="http://schemas.microsoft.com/office/drawing/2016/ink" xmlns:am3d="http://schemas.microsoft.com/office/drawing/2017/model3d" xmlns:o="urn:schemas-microsoft-com:office:office" xmlns:r="http://schemas.openxmlformats.org/officeDocument/2006/relationships" xmlns:m="http://schemas.openxmlformats.org/officeDocument/2006/math" xmlns:v="urn:schemas-microsoft-com:vml" xmlns:wp14="http://schemas.microsoft.com/office/word/2010/wordprocessingDrawing" xmlns:wp="http://schemas.openxmlformats.org/drawingml/2006/wordprocessingDrawing" xmlns:w10="urn:schemas-microsoft-com:office:word" xmlns:w="http://schemas.openxmlformats.org/wordprocessingml/2006/main" xmlns:w14="http://schemas.microsoft.com/office/word/2010/wordml" xmlns:w15="http://schemas.microsoft.com/office/word/2012/wordml" xmlns:w16cex="http://schemas.microsoft.com/office/word/2018/wordml/cex" xmlns:w16cid="http://schemas.microsoft.com/office/word/2016/wordml/cid" xmlns:w16="http://schemas.microsoft.com/office/word/2018/wordml" xmlns:w16se="http://schemas.microsoft.com/office/word/2015/wordml/symex" xmlns:wpg="http://schemas.microsoft.com/office/word/2010/wordprocessingGroup" xmlns:wpi="http://schemas.microsoft.com/office/word/2010/wordprocessingInk" xmlns:wne="http://schemas.microsoft.com/office/word/2006/wordml" xmlns:wps="http://schemas.microsoft.com/office/word/2010/wordprocessingShape" mc:Ignorable="w14 w15 w16se w16cid w16 w16cex wp14">
   <w:p>
     <w:pPr>
-      <w:pStyle w:val="Bunntekst"/>
+      <w:pStyle w:val="Footer"/>
       <w:framePr w:wrap="none" w:vAnchor="text" w:hAnchor="margin" w:xAlign="right" w:y="1"/>
       <w:rPr>
-        <w:rStyle w:val="Sidetall"/>
+        <w:rStyle w:val="PageNumber"/>
       </w:rPr>
     </w:pPr>
     <w:r>
       <w:rPr>
-        <w:rStyle w:val="Sidetall"/>
+        <w:rStyle w:val="PageNumber"/>
       </w:rPr>
       <w:fldChar w:fldCharType="begin"/>
     </w:r>
     <w:r>
       <w:rPr>
-        <w:rStyle w:val="Sidetall"/>
+        <w:rStyle w:val="PageNumber"/>
       </w:rPr>
       <w:instrText xml:space="preserve">PAGE  </w:instrText>
     </w:r>
     <w:r>
       <w:rPr>
-        <w:rStyle w:val="Sidetall"/>
+        <w:rStyle w:val="PageNumber"/>
       </w:rPr>
       <w:fldChar w:fldCharType="end"/>
     </w:r>
   </w:p>
   <w:p>
     <w:pPr>
-      <w:pStyle w:val="Bunntekst"/>
+      <w:pStyle w:val="Footer"/>
       <w:ind w:right="360"/>
     </w:pPr>
   </w:p>
@@ -13745,10 +13702,10 @@
 <w:ftr xmlns:wpc="http://schemas.microsoft.com/office/word/2010/wordprocessingCanvas" xmlns:cx="http://schemas.microsoft.com/office/drawing/2014/chartex" xmlns:cx1="http://schemas.microsoft.com/office/drawing/2015/9/8/chartex" xmlns:cx2="http://schemas.microsoft.com/office/drawing/2015/10/21/chartex" xmlns:cx3="http://schemas.microsoft.com/office/drawing/2016/5/9/chartex" xmlns:cx4="http://schemas.microsoft.com/office/drawing/2016/5/10/chartex" xmlns:cx5="http://schemas.microsoft.com/office/drawing/2016/5/11/chartex" xmlns:cx6="http://schemas.microsoft.com/office/drawing/2016/5/12/chartex" xmlns:cx7="http://schemas.microsoft.com/office/drawing/2016/5/13/chartex" xmlns:cx8="http://schemas.microsoft.com/office/drawing/2016/5/14/chartex" xmlns:mc="http://schemas.openxmlformats.org/markup-compatibility/2006" xmlns:aink="http://schemas.microsoft.com/office/drawing/2016/ink" xmlns:am3d="http://schemas.microsoft.com/office/drawing/2017/model3d" xmlns:o="urn:schemas-microsoft-com:office:office" xmlns:r="http://schemas.openxmlformats.org/officeDocument/2006/relationships" xmlns:m="http://schemas.openxmlformats.org/officeDocument/2006/math" xmlns:v="urn:schemas-microsoft-com:vml" xmlns:wp14="http://schemas.microsoft.com/office/word/2010/wordprocessingDrawing" xmlns:wp="http://schemas.openxmlformats.org/drawingml/2006/wordprocessingDrawing" xmlns:w10="urn:schemas-microsoft-com:office:word" xmlns:w="http://schemas.openxmlformats.org/wordprocessingml/2006/main" xmlns:w14="http://schemas.microsoft.com/office/word/2010/wordml" xmlns:w15="http://schemas.microsoft.com/office/word/2012/wordml" xmlns:w16cex="http://schemas.microsoft.com/office/word/2018/wordml/cex" xmlns:w16cid="http://schemas.microsoft.com/office/word/2016/wordml/cid" xmlns:w16="http://schemas.microsoft.com/office/word/2018/wordml" xmlns:w16se="http://schemas.microsoft.com/office/word/2015/wordml/symex" xmlns:wpg="http://schemas.microsoft.com/office/word/2010/wordprocessingGroup" xmlns:wpi="http://schemas.microsoft.com/office/word/2010/wordprocessingInk" xmlns:wne="http://schemas.microsoft.com/office/word/2006/wordml" xmlns:wps="http://schemas.microsoft.com/office/word/2010/wordprocessingShape" mc:Ignorable="w14 w15 w16se w16cid w16 w16cex wp14">
   <w:p>
     <w:pPr>
-      <w:pStyle w:val="Bunntekst"/>
+      <w:pStyle w:val="Footer"/>
       <w:framePr w:wrap="none" w:vAnchor="text" w:hAnchor="margin" w:xAlign="right" w:y="1"/>
       <w:rPr>
-        <w:rStyle w:val="Sidetall"/>
+        <w:rStyle w:val="PageNumber"/>
         <w:rFonts w:ascii="Helvetica" w:hAnsi="Helvetica" w:cs="Helvetica"/>
         <w:color w:val="1381C4"/>
         <w:sz w:val="14"/>
@@ -13756,7 +13713,7 @@
     </w:pPr>
     <w:r>
       <w:rPr>
-        <w:rStyle w:val="Sidetall"/>
+        <w:rStyle w:val="PageNumber"/>
         <w:rFonts w:ascii="Helvetica" w:hAnsi="Helvetica" w:cs="Helvetica"/>
         <w:color w:val="1381C4"/>
         <w:sz w:val="14"/>
@@ -13765,7 +13722,7 @@
     </w:r>
     <w:r>
       <w:rPr>
-        <w:rStyle w:val="Sidetall"/>
+        <w:rStyle w:val="PageNumber"/>
         <w:rFonts w:ascii="Helvetica" w:hAnsi="Helvetica" w:cs="Helvetica"/>
         <w:color w:val="1381C4"/>
         <w:sz w:val="14"/>
@@ -13774,7 +13731,7 @@
     </w:r>
     <w:r>
       <w:rPr>
-        <w:rStyle w:val="Sidetall"/>
+        <w:rStyle w:val="PageNumber"/>
         <w:rFonts w:ascii="Helvetica" w:hAnsi="Helvetica" w:cs="Helvetica"/>
         <w:color w:val="1381C4"/>
         <w:sz w:val="14"/>
@@ -13783,7 +13740,7 @@
     </w:r>
     <w:r>
       <w:rPr>
-        <w:rStyle w:val="Sidetall"/>
+        <w:rStyle w:val="PageNumber"/>
         <w:rFonts w:ascii="Helvetica" w:hAnsi="Helvetica" w:cs="Helvetica"/>
         <w:color w:val="1381C4"/>
         <w:sz w:val="14"/>
@@ -13792,7 +13749,7 @@
     </w:r>
     <w:r>
       <w:rPr>
-        <w:rStyle w:val="Sidetall"/>
+        <w:rStyle w:val="PageNumber"/>
         <w:rFonts w:ascii="Helvetica" w:hAnsi="Helvetica" w:cs="Helvetica"/>
         <w:color w:val="1381C4"/>
         <w:sz w:val="14"/>
@@ -13801,7 +13758,7 @@
     </w:r>
     <w:r>
       <w:rPr>
-        <w:rStyle w:val="Sidetall"/>
+        <w:rStyle w:val="PageNumber"/>
         <w:rFonts w:ascii="Helvetica" w:hAnsi="Helvetica" w:cs="Helvetica"/>
         <w:color w:val="1381C4"/>
         <w:sz w:val="14"/>
@@ -13810,7 +13767,7 @@
     </w:r>
     <w:r>
       <w:rPr>
-        <w:rStyle w:val="Sidetall"/>
+        <w:rStyle w:val="PageNumber"/>
         <w:rFonts w:ascii="Helvetica" w:hAnsi="Helvetica" w:cs="Helvetica"/>
         <w:color w:val="1381C4"/>
         <w:sz w:val="14"/>
@@ -13819,7 +13776,7 @@
     </w:r>
     <w:r>
       <w:rPr>
-        <w:rStyle w:val="Sidetall"/>
+        <w:rStyle w:val="PageNumber"/>
         <w:rFonts w:ascii="Helvetica" w:hAnsi="Helvetica" w:cs="Helvetica"/>
         <w:color w:val="1381C4"/>
         <w:sz w:val="14"/>
@@ -13828,7 +13785,7 @@
     </w:r>
     <w:r>
       <w:rPr>
-        <w:rStyle w:val="Sidetall"/>
+        <w:rStyle w:val="PageNumber"/>
         <w:rFonts w:ascii="Helvetica" w:hAnsi="Helvetica" w:cs="Helvetica"/>
         <w:color w:val="1381C4"/>
         <w:sz w:val="14"/>
@@ -13837,7 +13794,7 @@
     </w:r>
     <w:r>
       <w:rPr>
-        <w:rStyle w:val="Sidetall"/>
+        <w:rStyle w:val="PageNumber"/>
         <w:rFonts w:ascii="Helvetica" w:hAnsi="Helvetica" w:cs="Helvetica"/>
         <w:color w:val="1381C4"/>
         <w:sz w:val="14"/>
@@ -13846,7 +13803,7 @@
     </w:r>
     <w:r>
       <w:rPr>
-        <w:rStyle w:val="Sidetall"/>
+        <w:rStyle w:val="PageNumber"/>
         <w:rFonts w:ascii="Helvetica" w:hAnsi="Helvetica" w:cs="Helvetica"/>
         <w:color w:val="1381C4"/>
         <w:sz w:val="14"/>
@@ -13855,7 +13812,7 @@
     </w:r>
     <w:r>
       <w:rPr>
-        <w:rStyle w:val="Sidetall"/>
+        <w:rStyle w:val="PageNumber"/>
         <w:rFonts w:ascii="Helvetica" w:hAnsi="Helvetica" w:cs="Helvetica"/>
         <w:color w:val="1381C4"/>
         <w:sz w:val="14"/>
@@ -13891,7 +13848,7 @@
         </w:tcPr>
         <w:p>
           <w:pPr>
-            <w:pStyle w:val="Bunntekst"/>
+            <w:pStyle w:val="Footer"/>
             <w:tabs>
               <w:tab w:val="clear" w:pos="4153"/>
               <w:tab w:val="clear" w:pos="8306"/>
@@ -13933,7 +13890,7 @@
         </w:tcPr>
         <w:p>
           <w:pPr>
-            <w:pStyle w:val="Bunntekst"/>
+            <w:pStyle w:val="Footer"/>
             <w:tabs>
               <w:tab w:val="clear" w:pos="4153"/>
               <w:tab w:val="clear" w:pos="8306"/>
@@ -14030,7 +13987,7 @@
               <w:sz w:val="14"/>
               <w:lang w:val="en-US"/>
             </w:rPr>
-            <w:t>2020-10-05</w:t>
+            <w:t>2020-10-23</w:t>
           </w:r>
           <w:r>
             <w:rPr>
@@ -14050,7 +14007,7 @@
         </w:tcPr>
         <w:p>
           <w:pPr>
-            <w:pStyle w:val="Bunntekst"/>
+            <w:pStyle w:val="Footer"/>
             <w:tabs>
               <w:tab w:val="clear" w:pos="4153"/>
               <w:tab w:val="clear" w:pos="8306"/>
@@ -14066,7 +14023,7 @@
           <w:hyperlink r:id="rId1" w:history="1">
             <w:r>
               <w:rPr>
-                <w:rStyle w:val="Hyperkobling"/>
+                <w:rStyle w:val="Hyperlink"/>
                 <w:rFonts w:ascii="Helvetica" w:hAnsi="Helvetica" w:cs="Arial"/>
                 <w:color w:val="1381C4"/>
                 <w:sz w:val="14"/>
@@ -14096,7 +14053,7 @@
           </w:r>
           <w:r>
             <w:rPr>
-              <w:rStyle w:val="Hyperkobling"/>
+              <w:rStyle w:val="Hyperlink"/>
               <w:rFonts w:ascii="Helvetica" w:hAnsi="Helvetica" w:cs="Arial"/>
               <w:color w:val="1381C4"/>
               <w:sz w:val="14"/>
@@ -14113,7 +14070,7 @@
         </w:tcPr>
         <w:p>
           <w:pPr>
-            <w:pStyle w:val="Bunntekst"/>
+            <w:pStyle w:val="Footer"/>
             <w:tabs>
               <w:tab w:val="clear" w:pos="4153"/>
               <w:tab w:val="clear" w:pos="8306"/>
@@ -14133,7 +14090,7 @@
   </w:tbl>
   <w:p>
     <w:pPr>
-      <w:pStyle w:val="Bunntekst"/>
+      <w:pStyle w:val="Footer"/>
       <w:rPr>
         <w:rFonts w:ascii="Helvetica" w:hAnsi="Helvetica"/>
         <w:lang w:val="sq-AL"/>
@@ -14402,7 +14359,7 @@
 <w:hdr xmlns:wpc="http://schemas.microsoft.com/office/word/2010/wordprocessingCanvas" xmlns:cx="http://schemas.microsoft.com/office/drawing/2014/chartex" xmlns:cx1="http://schemas.microsoft.com/office/drawing/2015/9/8/chartex" xmlns:cx2="http://schemas.microsoft.com/office/drawing/2015/10/21/chartex" xmlns:cx3="http://schemas.microsoft.com/office/drawing/2016/5/9/chartex" xmlns:cx4="http://schemas.microsoft.com/office/drawing/2016/5/10/chartex" xmlns:cx5="http://schemas.microsoft.com/office/drawing/2016/5/11/chartex" xmlns:cx6="http://schemas.microsoft.com/office/drawing/2016/5/12/chartex" xmlns:cx7="http://schemas.microsoft.com/office/drawing/2016/5/13/chartex" xmlns:cx8="http://schemas.microsoft.com/office/drawing/2016/5/14/chartex" xmlns:mc="http://schemas.openxmlformats.org/markup-compatibility/2006" xmlns:aink="http://schemas.microsoft.com/office/drawing/2016/ink" xmlns:am3d="http://schemas.microsoft.com/office/drawing/2017/model3d" xmlns:o="urn:schemas-microsoft-com:office:office" xmlns:r="http://schemas.openxmlformats.org/officeDocument/2006/relationships" xmlns:m="http://schemas.openxmlformats.org/officeDocument/2006/math" xmlns:v="urn:schemas-microsoft-com:vml" xmlns:wp14="http://schemas.microsoft.com/office/word/2010/wordprocessingDrawing" xmlns:wp="http://schemas.openxmlformats.org/drawingml/2006/wordprocessingDrawing" xmlns:w10="urn:schemas-microsoft-com:office:word" xmlns:w="http://schemas.openxmlformats.org/wordprocessingml/2006/main" xmlns:w14="http://schemas.microsoft.com/office/word/2010/wordml" xmlns:w15="http://schemas.microsoft.com/office/word/2012/wordml" xmlns:w16cex="http://schemas.microsoft.com/office/word/2018/wordml/cex" xmlns:w16cid="http://schemas.microsoft.com/office/word/2016/wordml/cid" xmlns:w16="http://schemas.microsoft.com/office/word/2018/wordml" xmlns:w16se="http://schemas.microsoft.com/office/word/2015/wordml/symex" xmlns:wpg="http://schemas.microsoft.com/office/word/2010/wordprocessingGroup" xmlns:wpi="http://schemas.microsoft.com/office/word/2010/wordprocessingInk" xmlns:wne="http://schemas.microsoft.com/office/word/2006/wordml" xmlns:wps="http://schemas.microsoft.com/office/word/2010/wordprocessingShape" mc:Ignorable="w14 w15 w16se w16cid w16 w16cex wp14">
   <w:p>
     <w:pPr>
-      <w:pStyle w:val="Topptekst"/>
+      <w:pStyle w:val="Header"/>
       <w:jc w:val="right"/>
     </w:pPr>
     <w:r>
@@ -14469,7 +14426,7 @@
 <w:hdr xmlns:wpc="http://schemas.microsoft.com/office/word/2010/wordprocessingCanvas" xmlns:cx="http://schemas.microsoft.com/office/drawing/2014/chartex" xmlns:cx1="http://schemas.microsoft.com/office/drawing/2015/9/8/chartex" xmlns:cx2="http://schemas.microsoft.com/office/drawing/2015/10/21/chartex" xmlns:cx3="http://schemas.microsoft.com/office/drawing/2016/5/9/chartex" xmlns:cx4="http://schemas.microsoft.com/office/drawing/2016/5/10/chartex" xmlns:cx5="http://schemas.microsoft.com/office/drawing/2016/5/11/chartex" xmlns:cx6="http://schemas.microsoft.com/office/drawing/2016/5/12/chartex" xmlns:cx7="http://schemas.microsoft.com/office/drawing/2016/5/13/chartex" xmlns:cx8="http://schemas.microsoft.com/office/drawing/2016/5/14/chartex" xmlns:mc="http://schemas.openxmlformats.org/markup-compatibility/2006" xmlns:aink="http://schemas.microsoft.com/office/drawing/2016/ink" xmlns:am3d="http://schemas.microsoft.com/office/drawing/2017/model3d" xmlns:o="urn:schemas-microsoft-com:office:office" xmlns:r="http://schemas.openxmlformats.org/officeDocument/2006/relationships" xmlns:m="http://schemas.openxmlformats.org/officeDocument/2006/math" xmlns:v="urn:schemas-microsoft-com:vml" xmlns:wp14="http://schemas.microsoft.com/office/word/2010/wordprocessingDrawing" xmlns:wp="http://schemas.openxmlformats.org/drawingml/2006/wordprocessingDrawing" xmlns:w10="urn:schemas-microsoft-com:office:word" xmlns:w="http://schemas.openxmlformats.org/wordprocessingml/2006/main" xmlns:w14="http://schemas.microsoft.com/office/word/2010/wordml" xmlns:w15="http://schemas.microsoft.com/office/word/2012/wordml" xmlns:w16cex="http://schemas.microsoft.com/office/word/2018/wordml/cex" xmlns:w16cid="http://schemas.microsoft.com/office/word/2016/wordml/cid" xmlns:w16="http://schemas.microsoft.com/office/word/2018/wordml" xmlns:w16se="http://schemas.microsoft.com/office/word/2015/wordml/symex" xmlns:wpg="http://schemas.microsoft.com/office/word/2010/wordprocessingGroup" xmlns:wpi="http://schemas.microsoft.com/office/word/2010/wordprocessingInk" xmlns:wne="http://schemas.microsoft.com/office/word/2006/wordml" xmlns:wps="http://schemas.microsoft.com/office/word/2010/wordprocessingShape" mc:Ignorable="w14 w15 w16se w16cid w16 w16cex wp14">
   <w:p>
     <w:pPr>
-      <w:pStyle w:val="Topptekst"/>
+      <w:pStyle w:val="Header"/>
       <w:jc w:val="right"/>
     </w:pPr>
     <w:r>
@@ -14550,7 +14507,7 @@
     <w:lvl w:ilvl="0">
       <w:start w:val="1"/>
       <w:numFmt w:val="decimal"/>
-      <w:pStyle w:val="Nummerertliste"/>
+      <w:pStyle w:val="ListNumber"/>
       <w:lvlText w:val="%1."/>
       <w:lvlJc w:val="left"/>
       <w:pPr>
@@ -15576,7 +15533,7 @@
     <w:lvl w:ilvl="0">
       <w:start w:val="1"/>
       <w:numFmt w:val="decimal"/>
-      <w:pStyle w:val="Overskrift1"/>
+      <w:pStyle w:val="Heading1"/>
       <w:lvlText w:val="%1"/>
       <w:lvlJc w:val="left"/>
       <w:pPr>
@@ -15589,7 +15546,7 @@
     <w:lvl w:ilvl="1">
       <w:start w:val="1"/>
       <w:numFmt w:val="decimal"/>
-      <w:pStyle w:val="Overskrift2"/>
+      <w:pStyle w:val="Heading2"/>
       <w:lvlText w:val="%1.%2"/>
       <w:lvlJc w:val="left"/>
       <w:pPr>
@@ -15602,7 +15559,7 @@
     <w:lvl w:ilvl="2">
       <w:start w:val="1"/>
       <w:numFmt w:val="decimal"/>
-      <w:pStyle w:val="Overskrift3"/>
+      <w:pStyle w:val="Heading3"/>
       <w:lvlText w:val="%1.%2.%3"/>
       <w:lvlJc w:val="left"/>
       <w:pPr>
@@ -15615,7 +15572,7 @@
     <w:lvl w:ilvl="3">
       <w:start w:val="1"/>
       <w:numFmt w:val="decimal"/>
-      <w:pStyle w:val="Overskrift4"/>
+      <w:pStyle w:val="Heading4"/>
       <w:lvlText w:val="%1.%2.%3.%4"/>
       <w:lvlJc w:val="left"/>
       <w:pPr>
@@ -15628,7 +15585,7 @@
     <w:lvl w:ilvl="4">
       <w:start w:val="1"/>
       <w:numFmt w:val="decimal"/>
-      <w:pStyle w:val="Overskrift5"/>
+      <w:pStyle w:val="Heading5"/>
       <w:lvlText w:val="%1.%2.%3.%4.%5"/>
       <w:lvlJc w:val="left"/>
       <w:pPr>
@@ -15641,7 +15598,7 @@
     <w:lvl w:ilvl="5">
       <w:start w:val="1"/>
       <w:numFmt w:val="decimal"/>
-      <w:pStyle w:val="Overskrift6"/>
+      <w:pStyle w:val="Heading6"/>
       <w:lvlText w:val="%1.%2.%3.%4.%5.%6"/>
       <w:lvlJc w:val="left"/>
       <w:pPr>
@@ -15654,7 +15611,7 @@
     <w:lvl w:ilvl="6">
       <w:start w:val="1"/>
       <w:numFmt w:val="decimal"/>
-      <w:pStyle w:val="Overskrift7"/>
+      <w:pStyle w:val="Heading7"/>
       <w:lvlText w:val="%1.%2.%3.%4.%5.%6.%7"/>
       <w:lvlJc w:val="left"/>
       <w:pPr>
@@ -15667,7 +15624,7 @@
     <w:lvl w:ilvl="7">
       <w:start w:val="1"/>
       <w:numFmt w:val="decimal"/>
-      <w:pStyle w:val="Overskrift8"/>
+      <w:pStyle w:val="Heading8"/>
       <w:lvlText w:val="%1.%2.%3.%4.%5.%6.%7.%8"/>
       <w:lvlJc w:val="left"/>
       <w:pPr>
@@ -15680,7 +15637,7 @@
     <w:lvl w:ilvl="8">
       <w:start w:val="1"/>
       <w:numFmt w:val="decimal"/>
-      <w:pStyle w:val="Overskrift9"/>
+      <w:pStyle w:val="Heading9"/>
       <w:lvlText w:val="%1.%2.%3.%4.%5.%6.%7.%8.%9"/>
       <w:lvlJc w:val="left"/>
       <w:pPr>
@@ -16248,7 +16205,7 @@
       <w:lang w:val="en-GB" w:eastAsia="en-US"/>
     </w:rPr>
   </w:style>
-  <w:style w:type="paragraph" w:styleId="Overskrift1">
+  <w:style w:type="paragraph" w:styleId="Heading1">
     <w:name w:val="heading 1"/>
     <w:basedOn w:val="Normal"/>
     <w:next w:val="Normal"/>
@@ -16268,7 +16225,7 @@
       <w:sz w:val="24"/>
     </w:rPr>
   </w:style>
-  <w:style w:type="paragraph" w:styleId="Overskrift2">
+  <w:style w:type="paragraph" w:styleId="Heading2">
     <w:name w:val="heading 2"/>
     <w:basedOn w:val="Normal"/>
     <w:next w:val="Normal"/>
@@ -16294,7 +16251,7 @@
       <w:sz w:val="22"/>
     </w:rPr>
   </w:style>
-  <w:style w:type="paragraph" w:styleId="Overskrift3">
+  <w:style w:type="paragraph" w:styleId="Heading3">
     <w:name w:val="heading 3"/>
     <w:basedOn w:val="Normal"/>
     <w:next w:val="Normal"/>
@@ -16313,7 +16270,7 @@
       <w:b/>
     </w:rPr>
   </w:style>
-  <w:style w:type="paragraph" w:styleId="Overskrift4">
+  <w:style w:type="paragraph" w:styleId="Heading4">
     <w:name w:val="heading 4"/>
     <w:basedOn w:val="Normal"/>
     <w:next w:val="Normal"/>
@@ -16333,7 +16290,7 @@
       <w:lang w:val="sq-AL"/>
     </w:rPr>
   </w:style>
-  <w:style w:type="paragraph" w:styleId="Overskrift5">
+  <w:style w:type="paragraph" w:styleId="Heading5">
     <w:name w:val="heading 5"/>
     <w:basedOn w:val="Normal"/>
     <w:next w:val="Normal"/>
@@ -16353,7 +16310,7 @@
       <w:sz w:val="22"/>
     </w:rPr>
   </w:style>
-  <w:style w:type="paragraph" w:styleId="Overskrift6">
+  <w:style w:type="paragraph" w:styleId="Heading6">
     <w:name w:val="heading 6"/>
     <w:basedOn w:val="Normal"/>
     <w:next w:val="Normal"/>
@@ -16373,7 +16330,7 @@
       <w:sz w:val="22"/>
     </w:rPr>
   </w:style>
-  <w:style w:type="paragraph" w:styleId="Overskrift7">
+  <w:style w:type="paragraph" w:styleId="Heading7">
     <w:name w:val="heading 7"/>
     <w:basedOn w:val="Normal"/>
     <w:next w:val="Normal"/>
@@ -16391,7 +16348,7 @@
       <w:i/>
     </w:rPr>
   </w:style>
-  <w:style w:type="paragraph" w:styleId="Overskrift8">
+  <w:style w:type="paragraph" w:styleId="Heading8">
     <w:name w:val="heading 8"/>
     <w:basedOn w:val="Normal"/>
     <w:next w:val="Normal"/>
@@ -16409,7 +16366,7 @@
       <w:i/>
     </w:rPr>
   </w:style>
-  <w:style w:type="paragraph" w:styleId="Overskrift9">
+  <w:style w:type="paragraph" w:styleId="Heading9">
     <w:name w:val="heading 9"/>
     <w:basedOn w:val="Normal"/>
     <w:next w:val="Normal"/>
@@ -16427,13 +16384,13 @@
       <w:i/>
     </w:rPr>
   </w:style>
-  <w:style w:type="character" w:default="1" w:styleId="Standardskriftforavsnitt">
+  <w:style w:type="character" w:default="1" w:styleId="DefaultParagraphFont">
     <w:name w:val="Default Paragraph Font"/>
     <w:uiPriority w:val="1"/>
     <w:semiHidden/>
     <w:unhideWhenUsed/>
   </w:style>
-  <w:style w:type="table" w:default="1" w:styleId="Vanligtabell">
+  <w:style w:type="table" w:default="1" w:styleId="TableNormal">
     <w:name w:val="Normal Table"/>
     <w:uiPriority w:val="99"/>
     <w:semiHidden/>
@@ -16448,13 +16405,13 @@
       </w:tblCellMar>
     </w:tblPr>
   </w:style>
-  <w:style w:type="numbering" w:default="1" w:styleId="Ingenliste">
+  <w:style w:type="numbering" w:default="1" w:styleId="NoList">
     <w:name w:val="No List"/>
     <w:uiPriority w:val="99"/>
     <w:semiHidden/>
     <w:unhideWhenUsed/>
   </w:style>
-  <w:style w:type="paragraph" w:styleId="Topptekst">
+  <w:style w:type="paragraph" w:styleId="Header">
     <w:name w:val="header"/>
     <w:basedOn w:val="Normal"/>
     <w:pPr>
@@ -16464,10 +16421,10 @@
       </w:tabs>
     </w:pPr>
   </w:style>
-  <w:style w:type="paragraph" w:styleId="Bunntekst">
+  <w:style w:type="paragraph" w:styleId="Footer">
     <w:name w:val="footer"/>
     <w:basedOn w:val="Normal"/>
-    <w:link w:val="BunntekstTegn"/>
+    <w:link w:val="FooterChar"/>
     <w:uiPriority w:val="99"/>
     <w:pPr>
       <w:tabs>
@@ -16480,7 +16437,7 @@
       <w:sz w:val="16"/>
     </w:rPr>
   </w:style>
-  <w:style w:type="paragraph" w:styleId="INNH1">
+  <w:style w:type="paragraph" w:styleId="TOC1">
     <w:name w:val="toc 1"/>
     <w:basedOn w:val="Normal"/>
     <w:next w:val="Normal"/>
@@ -16494,7 +16451,7 @@
       <w:sz w:val="20"/>
     </w:rPr>
   </w:style>
-  <w:style w:type="paragraph" w:styleId="INNH2">
+  <w:style w:type="paragraph" w:styleId="TOC2">
     <w:name w:val="toc 2"/>
     <w:basedOn w:val="Normal"/>
     <w:next w:val="Normal"/>
@@ -16507,7 +16464,7 @@
       <w:sz w:val="20"/>
     </w:rPr>
   </w:style>
-  <w:style w:type="paragraph" w:styleId="INNH3">
+  <w:style w:type="paragraph" w:styleId="TOC3">
     <w:name w:val="toc 3"/>
     <w:basedOn w:val="Normal"/>
     <w:next w:val="Normal"/>
@@ -16520,7 +16477,7 @@
       <w:sz w:val="20"/>
     </w:rPr>
   </w:style>
-  <w:style w:type="paragraph" w:styleId="INNH4">
+  <w:style w:type="paragraph" w:styleId="TOC4">
     <w:name w:val="toc 4"/>
     <w:basedOn w:val="Normal"/>
     <w:next w:val="Normal"/>
@@ -16529,7 +16486,7 @@
       <w:ind w:left="720"/>
     </w:pPr>
   </w:style>
-  <w:style w:type="paragraph" w:styleId="INNH5">
+  <w:style w:type="paragraph" w:styleId="TOC5">
     <w:name w:val="toc 5"/>
     <w:basedOn w:val="Normal"/>
     <w:next w:val="Normal"/>
@@ -16538,7 +16495,7 @@
       <w:ind w:left="960"/>
     </w:pPr>
   </w:style>
-  <w:style w:type="paragraph" w:styleId="INNH6">
+  <w:style w:type="paragraph" w:styleId="TOC6">
     <w:name w:val="toc 6"/>
     <w:basedOn w:val="Normal"/>
     <w:next w:val="Normal"/>
@@ -16547,7 +16504,7 @@
       <w:ind w:left="1200"/>
     </w:pPr>
   </w:style>
-  <w:style w:type="paragraph" w:styleId="INNH7">
+  <w:style w:type="paragraph" w:styleId="TOC7">
     <w:name w:val="toc 7"/>
     <w:basedOn w:val="Normal"/>
     <w:next w:val="Normal"/>
@@ -16556,7 +16513,7 @@
       <w:ind w:left="1440"/>
     </w:pPr>
   </w:style>
-  <w:style w:type="paragraph" w:styleId="INNH8">
+  <w:style w:type="paragraph" w:styleId="TOC8">
     <w:name w:val="toc 8"/>
     <w:basedOn w:val="Normal"/>
     <w:next w:val="Normal"/>
@@ -16565,7 +16522,7 @@
       <w:ind w:left="1680"/>
     </w:pPr>
   </w:style>
-  <w:style w:type="paragraph" w:styleId="INNH9">
+  <w:style w:type="paragraph" w:styleId="TOC9">
     <w:name w:val="toc 9"/>
     <w:basedOn w:val="Normal"/>
     <w:next w:val="Normal"/>
@@ -16574,7 +16531,7 @@
       <w:ind w:left="1920"/>
     </w:pPr>
   </w:style>
-  <w:style w:type="paragraph" w:styleId="Indeks1">
+  <w:style w:type="paragraph" w:styleId="Index1">
     <w:name w:val="index 1"/>
     <w:basedOn w:val="Normal"/>
     <w:next w:val="Normal"/>
@@ -16589,7 +16546,7 @@
       <w:b/>
     </w:rPr>
   </w:style>
-  <w:style w:type="paragraph" w:styleId="Indeks3">
+  <w:style w:type="paragraph" w:styleId="Index3">
     <w:name w:val="index 3"/>
     <w:basedOn w:val="Normal"/>
     <w:next w:val="Normal"/>
@@ -16601,7 +16558,7 @@
       <w:ind w:left="600" w:hanging="200"/>
     </w:pPr>
   </w:style>
-  <w:style w:type="paragraph" w:styleId="Bildetekst">
+  <w:style w:type="paragraph" w:styleId="Caption">
     <w:name w:val="caption"/>
     <w:basedOn w:val="Normal"/>
     <w:next w:val="Normal"/>
@@ -16613,14 +16570,14 @@
       <w:i/>
     </w:rPr>
   </w:style>
-  <w:style w:type="character" w:styleId="Fotnotereferanse">
+  <w:style w:type="character" w:styleId="FootnoteReference">
     <w:name w:val="footnote reference"/>
     <w:semiHidden/>
     <w:rPr>
       <w:vertAlign w:val="superscript"/>
     </w:rPr>
   </w:style>
-  <w:style w:type="paragraph" w:styleId="Fotnotetekst">
+  <w:style w:type="paragraph" w:styleId="FootnoteText">
     <w:name w:val="footnote text"/>
     <w:basedOn w:val="Normal"/>
     <w:semiHidden/>
@@ -16631,30 +16588,30 @@
       <w:sz w:val="20"/>
     </w:rPr>
   </w:style>
-  <w:style w:type="character" w:styleId="Merknadsreferanse">
+  <w:style w:type="character" w:styleId="CommentReference">
     <w:name w:val="annotation reference"/>
     <w:semiHidden/>
     <w:rPr>
       <w:sz w:val="16"/>
     </w:rPr>
   </w:style>
-  <w:style w:type="paragraph" w:styleId="Merknadstekst">
+  <w:style w:type="paragraph" w:styleId="CommentText">
     <w:name w:val="annotation text"/>
     <w:basedOn w:val="Normal"/>
-    <w:link w:val="MerknadstekstTegn"/>
+    <w:link w:val="CommentTextChar"/>
     <w:semiHidden/>
     <w:rPr>
       <w:sz w:val="20"/>
     </w:rPr>
   </w:style>
-  <w:style w:type="character" w:styleId="Hyperkobling">
+  <w:style w:type="character" w:styleId="Hyperlink">
     <w:name w:val="Hyperlink"/>
     <w:rPr>
       <w:color w:val="0000FF"/>
       <w:u w:val="single"/>
     </w:rPr>
   </w:style>
-  <w:style w:type="character" w:styleId="Fulgthyperkobling">
+  <w:style w:type="character" w:styleId="FollowedHyperlink">
     <w:name w:val="FollowedHyperlink"/>
     <w:rPr>
       <w:color w:val="800080"/>
@@ -16672,7 +16629,7 @@
   </w:style>
   <w:style w:type="paragraph" w:customStyle="1" w:styleId="Appendix">
     <w:name w:val="Appendix"/>
-    <w:basedOn w:val="Overskrift1"/>
+    <w:basedOn w:val="Heading1"/>
     <w:pPr>
       <w:keepNext/>
       <w:numPr>
@@ -16698,7 +16655,7 @@
       <w:lang w:val="en-US"/>
     </w:rPr>
   </w:style>
-  <w:style w:type="paragraph" w:styleId="Dokumentkart">
+  <w:style w:type="paragraph" w:styleId="DocumentMap">
     <w:name w:val="Document Map"/>
     <w:basedOn w:val="Normal"/>
     <w:semiHidden/>
@@ -16721,9 +16678,9 @@
       <w:sz w:val="20"/>
     </w:rPr>
   </w:style>
-  <w:style w:type="table" w:styleId="Tabellrutenett">
+  <w:style w:type="table" w:styleId="TableGrid">
     <w:name w:val="Table Grid"/>
-    <w:basedOn w:val="Vanligtabell"/>
+    <w:basedOn w:val="TableNormal"/>
     <w:uiPriority w:val="59"/>
     <w:rsid w:val="00FB38FA"/>
     <w:tblPr>
@@ -16748,7 +16705,7 @@
       <w:sz w:val="20"/>
     </w:rPr>
   </w:style>
-  <w:style w:type="character" w:styleId="Utheving">
+  <w:style w:type="character" w:styleId="Emphasis">
     <w:name w:val="Emphasis"/>
     <w:qFormat/>
     <w:rsid w:val="00376949"/>
@@ -16759,7 +16716,7 @@
   </w:style>
   <w:style w:type="paragraph" w:customStyle="1" w:styleId="Style1">
     <w:name w:val="Style1"/>
-    <w:basedOn w:val="Overskrift4"/>
+    <w:basedOn w:val="Heading4"/>
     <w:autoRedefine/>
     <w:rsid w:val="0092522D"/>
     <w:rPr>
@@ -16768,16 +16725,16 @@
   </w:style>
   <w:style w:type="paragraph" w:customStyle="1" w:styleId="Ref">
     <w:name w:val="Ref"/>
-    <w:basedOn w:val="Nummerertliste"/>
+    <w:basedOn w:val="ListNumber"/>
     <w:rsid w:val="0015485B"/>
     <w:rPr>
       <w:rFonts w:cs="Arial"/>
       <w:lang w:val="sq-AL"/>
     </w:rPr>
   </w:style>
-  <w:style w:type="table" w:styleId="Tabell-3D-effekt3">
+  <w:style w:type="table" w:styleId="Table3Deffects3">
     <w:name w:val="Table 3D effects 3"/>
-    <w:basedOn w:val="Vanligtabell"/>
+    <w:basedOn w:val="TableNormal"/>
     <w:rsid w:val="00360D8E"/>
     <w:tblPr>
       <w:tblStyleRowBandSize w:val="1"/>
@@ -16861,7 +16818,7 @@
       </w:tcPr>
     </w:tblStylePr>
   </w:style>
-  <w:style w:type="paragraph" w:styleId="Nummerertliste">
+  <w:style w:type="paragraph" w:styleId="ListNumber">
     <w:name w:val="List Number"/>
     <w:basedOn w:val="Normal"/>
     <w:rsid w:val="00680AFE"/>
@@ -16871,7 +16828,7 @@
       </w:numPr>
     </w:pPr>
   </w:style>
-  <w:style w:type="paragraph" w:styleId="Listeavsnitt">
+  <w:style w:type="paragraph" w:styleId="ListParagraph">
     <w:name w:val="List Paragraph"/>
     <w:basedOn w:val="Normal"/>
     <w:uiPriority w:val="34"/>
@@ -16881,9 +16838,9 @@
       <w:ind w:left="708"/>
     </w:pPr>
   </w:style>
-  <w:style w:type="table" w:styleId="Enkelttabell3">
+  <w:style w:type="table" w:styleId="TableSimple3">
     <w:name w:val="Table Simple 3"/>
-    <w:basedOn w:val="Vanligtabell"/>
+    <w:basedOn w:val="TableNormal"/>
     <w:rsid w:val="00F56828"/>
     <w:tblPr>
       <w:tblBorders>
@@ -16914,7 +16871,7 @@
   </w:style>
   <w:style w:type="table" w:customStyle="1" w:styleId="BV-QR-SingleColumn">
     <w:name w:val="BV-QR-SingleColumn"/>
-    <w:basedOn w:val="Vanligtabell"/>
+    <w:basedOn w:val="TableNormal"/>
     <w:rsid w:val="001A0E53"/>
     <w:pPr>
       <w:spacing w:before="20" w:after="20" w:line="20" w:lineRule="atLeast"/>
@@ -16961,13 +16918,13 @@
   </w:style>
   <w:style w:type="table" w:customStyle="1" w:styleId="BV-QR-Nx3">
     <w:name w:val="BV-QR-Nx3"/>
-    <w:basedOn w:val="Vanligtabell"/>
+    <w:basedOn w:val="TableNormal"/>
     <w:rsid w:val="009C332E"/>
     <w:tblPr/>
   </w:style>
   <w:style w:type="table" w:customStyle="1" w:styleId="BV-Table-Nx1">
     <w:name w:val="BV-Table-Nx1"/>
-    <w:basedOn w:val="Vanligtabell"/>
+    <w:basedOn w:val="TableNormal"/>
     <w:rsid w:val="00E258C3"/>
     <w:pPr>
       <w:spacing w:before="20" w:after="20" w:line="20" w:lineRule="atLeast"/>
@@ -17019,29 +16976,29 @@
       </w:tcPr>
     </w:tblStylePr>
   </w:style>
-  <w:style w:type="paragraph" w:styleId="Kommentaremne">
+  <w:style w:type="paragraph" w:styleId="CommentSubject">
     <w:name w:val="annotation subject"/>
-    <w:basedOn w:val="Merknadstekst"/>
-    <w:next w:val="Merknadstekst"/>
-    <w:link w:val="KommentaremneTegn"/>
+    <w:basedOn w:val="CommentText"/>
+    <w:next w:val="CommentText"/>
+    <w:link w:val="CommentSubjectChar"/>
     <w:rsid w:val="0003573B"/>
     <w:rPr>
       <w:b/>
       <w:bCs/>
     </w:rPr>
   </w:style>
-  <w:style w:type="character" w:customStyle="1" w:styleId="MerknadstekstTegn">
-    <w:name w:val="Merknadstekst Tegn"/>
-    <w:link w:val="Merknadstekst"/>
+  <w:style w:type="character" w:customStyle="1" w:styleId="CommentTextChar">
+    <w:name w:val="Comment Text Char"/>
+    <w:link w:val="CommentText"/>
     <w:semiHidden/>
     <w:rsid w:val="0003573B"/>
     <w:rPr>
       <w:lang w:val="en-GB"/>
     </w:rPr>
   </w:style>
-  <w:style w:type="character" w:customStyle="1" w:styleId="KommentaremneTegn">
-    <w:name w:val="Kommentaremne Tegn"/>
-    <w:link w:val="Kommentaremne"/>
+  <w:style w:type="character" w:customStyle="1" w:styleId="CommentSubjectChar">
+    <w:name w:val="Comment Subject Char"/>
+    <w:link w:val="CommentSubject"/>
     <w:rsid w:val="0003573B"/>
     <w:rPr>
       <w:b/>
@@ -17049,10 +17006,10 @@
       <w:lang w:val="en-GB"/>
     </w:rPr>
   </w:style>
-  <w:style w:type="paragraph" w:styleId="Bobletekst">
+  <w:style w:type="paragraph" w:styleId="BalloonText">
     <w:name w:val="Balloon Text"/>
     <w:basedOn w:val="Normal"/>
-    <w:link w:val="BobletekstTegn"/>
+    <w:link w:val="BalloonTextChar"/>
     <w:rsid w:val="0003573B"/>
     <w:rPr>
       <w:rFonts w:ascii="Tahoma" w:hAnsi="Tahoma" w:cs="Tahoma"/>
@@ -17060,9 +17017,9 @@
       <w:szCs w:val="16"/>
     </w:rPr>
   </w:style>
-  <w:style w:type="character" w:customStyle="1" w:styleId="BobletekstTegn">
-    <w:name w:val="Bobletekst Tegn"/>
-    <w:link w:val="Bobletekst"/>
+  <w:style w:type="character" w:customStyle="1" w:styleId="BalloonTextChar">
+    <w:name w:val="Balloon Text Char"/>
+    <w:link w:val="BalloonText"/>
     <w:rsid w:val="0003573B"/>
     <w:rPr>
       <w:rFonts w:ascii="Tahoma" w:hAnsi="Tahoma" w:cs="Tahoma"/>
@@ -17071,18 +17028,18 @@
       <w:lang w:val="en-GB"/>
     </w:rPr>
   </w:style>
-  <w:style w:type="paragraph" w:styleId="Brdtekst">
+  <w:style w:type="paragraph" w:styleId="BodyText">
     <w:name w:val="Body Text"/>
     <w:basedOn w:val="Normal"/>
-    <w:link w:val="BrdtekstTegn"/>
+    <w:link w:val="BodyTextChar"/>
     <w:rsid w:val="00E2206C"/>
     <w:pPr>
       <w:spacing w:after="120"/>
     </w:pPr>
   </w:style>
-  <w:style w:type="character" w:customStyle="1" w:styleId="BrdtekstTegn">
-    <w:name w:val="Brødtekst Tegn"/>
-    <w:link w:val="Brdtekst"/>
+  <w:style w:type="character" w:customStyle="1" w:styleId="BodyTextChar">
+    <w:name w:val="Body Text Char"/>
+    <w:link w:val="BodyText"/>
     <w:rsid w:val="00E2206C"/>
     <w:rPr>
       <w:sz w:val="24"/>
@@ -17098,9 +17055,9 @@
       </w:numPr>
     </w:pPr>
   </w:style>
-  <w:style w:type="table" w:styleId="Rutenettabell1lysuthevingsfarge1">
+  <w:style w:type="table" w:styleId="GridTable1Light-Accent1">
     <w:name w:val="Grid Table 1 Light Accent 1"/>
-    <w:basedOn w:val="Vanligtabell"/>
+    <w:basedOn w:val="TableNormal"/>
     <w:uiPriority w:val="46"/>
     <w:rsid w:val="005A2CB9"/>
     <w:rPr>
@@ -17172,11 +17129,11 @@
       <w:color w:val="000000"/>
     </w:rPr>
   </w:style>
-  <w:style w:type="paragraph" w:styleId="Tittel">
+  <w:style w:type="paragraph" w:styleId="Title">
     <w:name w:val="Title"/>
     <w:basedOn w:val="Normal"/>
     <w:next w:val="Normal"/>
-    <w:link w:val="TittelTegn"/>
+    <w:link w:val="TitleChar"/>
     <w:qFormat/>
     <w:rsid w:val="00F26B83"/>
     <w:pPr>
@@ -17192,10 +17149,10 @@
       <w:szCs w:val="56"/>
     </w:rPr>
   </w:style>
-  <w:style w:type="character" w:customStyle="1" w:styleId="TittelTegn">
-    <w:name w:val="Tittel Tegn"/>
-    <w:basedOn w:val="Standardskriftforavsnitt"/>
-    <w:link w:val="Tittel"/>
+  <w:style w:type="character" w:customStyle="1" w:styleId="TitleChar">
+    <w:name w:val="Title Char"/>
+    <w:basedOn w:val="DefaultParagraphFont"/>
+    <w:link w:val="Title"/>
     <w:rsid w:val="00F26B83"/>
     <w:rPr>
       <w:rFonts w:ascii="Helvetica Neue" w:eastAsiaTheme="majorEastAsia" w:hAnsi="Helvetica Neue" w:cstheme="majorBidi"/>
@@ -17208,11 +17165,11 @@
       <w:lang w:val="en-GB" w:eastAsia="en-US"/>
     </w:rPr>
   </w:style>
-  <w:style w:type="paragraph" w:styleId="Undertittel">
+  <w:style w:type="paragraph" w:styleId="Subtitle">
     <w:name w:val="Subtitle"/>
     <w:basedOn w:val="Normal"/>
     <w:next w:val="Normal"/>
-    <w:link w:val="UndertittelTegn"/>
+    <w:link w:val="SubtitleChar"/>
     <w:qFormat/>
     <w:rsid w:val="00E61652"/>
     <w:pPr>
@@ -17229,10 +17186,10 @@
       <w:szCs w:val="22"/>
     </w:rPr>
   </w:style>
-  <w:style w:type="character" w:customStyle="1" w:styleId="UndertittelTegn">
-    <w:name w:val="Undertittel Tegn"/>
-    <w:basedOn w:val="Standardskriftforavsnitt"/>
-    <w:link w:val="Undertittel"/>
+  <w:style w:type="character" w:customStyle="1" w:styleId="SubtitleChar">
+    <w:name w:val="Subtitle Char"/>
+    <w:basedOn w:val="DefaultParagraphFont"/>
+    <w:link w:val="Subtitle"/>
     <w:rsid w:val="00E61652"/>
     <w:rPr>
       <w:rFonts w:ascii="Helvetica Neue Thin" w:eastAsiaTheme="minorEastAsia" w:hAnsi="Helvetica Neue Thin" w:cstheme="minorBidi"/>
@@ -17243,10 +17200,10 @@
       <w:lang w:val="en-GB" w:eastAsia="en-US"/>
     </w:rPr>
   </w:style>
-  <w:style w:type="character" w:customStyle="1" w:styleId="BunntekstTegn">
-    <w:name w:val="Bunntekst Tegn"/>
-    <w:basedOn w:val="Standardskriftforavsnitt"/>
-    <w:link w:val="Bunntekst"/>
+  <w:style w:type="character" w:customStyle="1" w:styleId="FooterChar">
+    <w:name w:val="Footer Char"/>
+    <w:basedOn w:val="DefaultParagraphFont"/>
+    <w:link w:val="Footer"/>
     <w:uiPriority w:val="99"/>
     <w:rsid w:val="0075323D"/>
     <w:rPr>
@@ -17255,9 +17212,9 @@
       <w:lang w:val="en-GB" w:eastAsia="en-US"/>
     </w:rPr>
   </w:style>
-  <w:style w:type="character" w:styleId="Sidetall">
+  <w:style w:type="character" w:styleId="PageNumber">
     <w:name w:val="page number"/>
-    <w:basedOn w:val="Standardskriftforavsnitt"/>
+    <w:basedOn w:val="DefaultParagraphFont"/>
     <w:rsid w:val="00DA1B07"/>
   </w:style>
 </w:styles>

</xml_diff>